<commit_message>
• Multiple agents moving to separate targets, R key now randomises target positions. Removed start. BUG: sometimes path nodes seem to get strapped to agents and the path goes all over the place. • All agents wandering. AStar is the default search method. Fixed bug where couldn’t switch path lines off.
</commit_message>
<xml_diff>
--- a/18 - Spike - Navigation with Graphs/Spike Report - Task 18 - Navigation with Graphs.docx
+++ b/18 - Spike - Navigation with Graphs/Spike Report - Task 18 - Navigation with Graphs.docx
@@ -253,13 +253,42 @@
         <w:t>Agent moves to next node in path, checks which box it is in and updates its box field.</w:t>
       </w:r>
       <w:r>
-        <w:t xml:space="preserve"> Rate of movement is scaled along each axis by the ratio between the original width and height of the window and the current width and height</w:t>
+        <w:t xml:space="preserve"> Rate of movement is scaled along each axis by the ratio between the original width and height of the window and the current width and height of the window.</w:t>
+      </w:r>
+    </w:p>
+    <w:p>
+      <w:pPr>
+        <w:pStyle w:val="ListParagraph"/>
+        <w:numPr>
+          <w:ilvl w:val="0"/>
+          <w:numId w:val="1"/>
+        </w:numPr>
+      </w:pPr>
+      <w:r>
+        <w:t>Multiple agents moving to separate targets, R key now randomises target positions. Removed start. BUG: sometimes path nodes seem to get strapped to agents and the path goes all over the place.</w:t>
+      </w:r>
+    </w:p>
+    <w:p>
+      <w:pPr>
+        <w:pStyle w:val="ListParagraph"/>
+        <w:numPr>
+          <w:ilvl w:val="0"/>
+          <w:numId w:val="1"/>
+        </w:numPr>
+      </w:pPr>
+      <w:r>
+        <w:t xml:space="preserve">All agents wandering. </w:t>
+      </w:r>
+      <w:proofErr w:type="spellStart"/>
+      <w:r>
+        <w:t>AStar</w:t>
+      </w:r>
+      <w:proofErr w:type="spellEnd"/>
+      <w:r>
+        <w:t xml:space="preserve"> is the default search method. Fixed bug where couldn’t switch path lines off.</w:t>
       </w:r>
       <w:bookmarkStart w:id="0" w:name="_GoBack"/>
       <w:bookmarkEnd w:id="0"/>
-      <w:r>
-        <w:t xml:space="preserve"> of the window.</w:t>
-      </w:r>
     </w:p>
     <w:p>
       <w:pPr>
@@ -421,6 +450,7 @@
         </w:numPr>
       </w:pPr>
       <w:r>
+        <w:lastRenderedPageBreak/>
         <w:t>C: toggles markers of the centre of boxes.</w:t>
       </w:r>
     </w:p>
@@ -457,31 +487,51 @@
         </w:numPr>
       </w:pPr>
       <w:r>
-        <w:t>P: toggles highlighting of the optimal path in red.</w:t>
-      </w:r>
-    </w:p>
-    <w:p>
-      <w:pPr>
-        <w:pStyle w:val="ListParagraph"/>
-        <w:numPr>
-          <w:ilvl w:val="0"/>
-          <w:numId w:val="1"/>
-        </w:numPr>
-      </w:pPr>
-      <w:r>
-        <w:t>R: randomise the position of the agent(s).</w:t>
-      </w:r>
-    </w:p>
-    <w:p>
-      <w:pPr>
-        <w:pStyle w:val="ListParagraph"/>
-        <w:numPr>
-          <w:ilvl w:val="0"/>
-          <w:numId w:val="1"/>
-        </w:numPr>
-      </w:pPr>
-      <w:r>
-        <w:lastRenderedPageBreak/>
+        <w:t>O</w:t>
+      </w:r>
+      <w:r>
+        <w:t>: toggles highlighting of the optimal path in red.</w:t>
+      </w:r>
+    </w:p>
+    <w:p>
+      <w:pPr>
+        <w:pStyle w:val="ListParagraph"/>
+        <w:numPr>
+          <w:ilvl w:val="0"/>
+          <w:numId w:val="1"/>
+        </w:numPr>
+      </w:pPr>
+      <w:r>
+        <w:t>P: (un)pause the simulation</w:t>
+      </w:r>
+    </w:p>
+    <w:p>
+      <w:pPr>
+        <w:pStyle w:val="ListParagraph"/>
+        <w:numPr>
+          <w:ilvl w:val="0"/>
+          <w:numId w:val="1"/>
+        </w:numPr>
+      </w:pPr>
+      <w:r>
+        <w:t xml:space="preserve">R: randomise the position of the </w:t>
+      </w:r>
+      <w:r>
+        <w:t>target</w:t>
+      </w:r>
+      <w:r>
+        <w:t>(s).</w:t>
+      </w:r>
+    </w:p>
+    <w:p>
+      <w:pPr>
+        <w:pStyle w:val="ListParagraph"/>
+        <w:numPr>
+          <w:ilvl w:val="0"/>
+          <w:numId w:val="1"/>
+        </w:numPr>
+      </w:pPr>
+      <w:r>
         <w:t>T: toggles display of graph options that were considered but did not end up being the optimal path.</w:t>
       </w:r>
     </w:p>
@@ -1704,7 +1754,7 @@
 </file>
 
 <file path=customXml/itemProps1.xml><?xml version="1.0" encoding="utf-8"?>
-<ds:datastoreItem xmlns:ds="http://schemas.openxmlformats.org/officeDocument/2006/customXml" ds:itemID="{DAE435C9-B309-4762-8985-2D8F7686F919}">
+<ds:datastoreItem xmlns:ds="http://schemas.openxmlformats.org/officeDocument/2006/customXml" ds:itemID="{630CEC82-F4D0-480E-A5AB-C8CF5BE5D652}">
   <ds:schemaRefs>
     <ds:schemaRef ds:uri="http://schemas.openxmlformats.org/officeDocument/2006/bibliography"/>
   </ds:schemaRefs>

</xml_diff>

<commit_message>
Fixed the bug where sometimes path nodes seem to get strapped to agents. Didn’t figure out what was causing it (apparently a couple of methods in agent that were just accessing the boxes’ positions to read them, that can’t have been it since everything is taking copies and reading those), but did implement an effective countermeasure. Box now has _vc and position recording its position. If something needs to access the position, it accesses _vc. If _vc != position, _vc is overridden with a copy of position. Also tweaked the code that handles repositioning everything on resize so that it handles the agent’s current node position that it’s going to as well.
</commit_message>
<xml_diff>
--- a/18 - Spike - Navigation with Graphs/Spike Report - Task 18 - Navigation with Graphs.docx
+++ b/18 - Spike - Navigation with Graphs/Spike Report - Task 18 - Navigation with Graphs.docx
@@ -287,8 +287,63 @@
       <w:r>
         <w:t xml:space="preserve"> is the default search method. Fixed bug where couldn’t switch path lines off.</w:t>
       </w:r>
+    </w:p>
+    <w:p>
+      <w:pPr>
+        <w:pStyle w:val="ListParagraph"/>
+        <w:numPr>
+          <w:ilvl w:val="0"/>
+          <w:numId w:val="1"/>
+        </w:numPr>
+      </w:pPr>
+      <w:r>
+        <w:t>Fixed the bug where sometimes path nodes seem to get strapped to agents. Didn’t figure out what was causing it (apparently a couple of methods in agent that were just accessing the boxes’ positions to read them, that can’t have been it</w:t>
+      </w:r>
+      <w:r>
+        <w:t xml:space="preserve"> since everything is taking copies and reading those</w:t>
+      </w:r>
       <w:bookmarkStart w:id="0" w:name="_GoBack"/>
       <w:bookmarkEnd w:id="0"/>
+      <w:r>
+        <w:t>), but did implement an effective countermeasure. Box now has _</w:t>
+      </w:r>
+      <w:proofErr w:type="spellStart"/>
+      <w:r>
+        <w:t>vc</w:t>
+      </w:r>
+      <w:proofErr w:type="spellEnd"/>
+      <w:r>
+        <w:t xml:space="preserve"> and position recording its position. If something needs to access the position, it accesses _</w:t>
+      </w:r>
+      <w:proofErr w:type="spellStart"/>
+      <w:r>
+        <w:t>vc</w:t>
+      </w:r>
+      <w:proofErr w:type="spellEnd"/>
+      <w:r>
+        <w:t>. If _</w:t>
+      </w:r>
+      <w:proofErr w:type="spellStart"/>
+      <w:proofErr w:type="gramStart"/>
+      <w:r>
+        <w:t>vc</w:t>
+      </w:r>
+      <w:proofErr w:type="spellEnd"/>
+      <w:r>
+        <w:t xml:space="preserve"> !</w:t>
+      </w:r>
+      <w:proofErr w:type="gramEnd"/>
+      <w:r>
+        <w:t>= position, _</w:t>
+      </w:r>
+      <w:proofErr w:type="spellStart"/>
+      <w:r>
+        <w:t>vc</w:t>
+      </w:r>
+      <w:proofErr w:type="spellEnd"/>
+      <w:r>
+        <w:t xml:space="preserve"> is overridden with a copy of position. Also tweaked the code that handles repositioning everything on resize so that it handles the agent’s current node position that it’s going to as well.</w:t>
+      </w:r>
     </w:p>
     <w:p>
       <w:pPr>
@@ -363,6 +418,7 @@
         </w:numPr>
       </w:pPr>
       <w:r>
+        <w:lastRenderedPageBreak/>
         <w:t>4: mouse clicks now place walls.</w:t>
       </w:r>
     </w:p>
@@ -450,7 +506,6 @@
         </w:numPr>
       </w:pPr>
       <w:r>
-        <w:lastRenderedPageBreak/>
         <w:t>C: toggles markers of the centre of boxes.</w:t>
       </w:r>
     </w:p>
@@ -1754,7 +1809,7 @@
 </file>
 
 <file path=customXml/itemProps1.xml><?xml version="1.0" encoding="utf-8"?>
-<ds:datastoreItem xmlns:ds="http://schemas.openxmlformats.org/officeDocument/2006/customXml" ds:itemID="{630CEC82-F4D0-480E-A5AB-C8CF5BE5D652}">
+<ds:datastoreItem xmlns:ds="http://schemas.openxmlformats.org/officeDocument/2006/customXml" ds:itemID="{C4DD1438-B38E-4761-887A-20A8A834EA28}">
   <ds:schemaRefs>
     <ds:schemaRef ds:uri="http://schemas.openxmlformats.org/officeDocument/2006/bibliography"/>
   </ds:schemaRefs>

</xml_diff>

<commit_message>
Progress with rendering, working on getting fov looking right again and working properly generally
</commit_message>
<xml_diff>
--- a/18 - Spike - Navigation with Graphs/Spike Report - Task 18 - Navigation with Graphs.docx
+++ b/18 - Spike - Navigation with Graphs/Spike Report - Task 18 - Navigation with Graphs.docx
@@ -265,7 +265,19 @@
         </w:numPr>
       </w:pPr>
       <w:r>
-        <w:t>Multiple agents moving to separate targets, R key now randomises target positions. Removed start. BUG: sometimes path nodes seem to get strapped to agents and the path goes all over the place.</w:t>
+        <w:t xml:space="preserve">Multiple agents moving to separate targets, R key now randomises </w:t>
+      </w:r>
+      <w:r>
+        <w:t xml:space="preserve">agent </w:t>
+      </w:r>
+      <w:r>
+        <w:t>positions</w:t>
+      </w:r>
+      <w:r>
+        <w:t xml:space="preserve"> and targets</w:t>
+      </w:r>
+      <w:r>
+        <w:t>. Removed start. BUG: sometimes path nodes seem to get strapped to agents and the path goes all over the place.</w:t>
       </w:r>
     </w:p>
     <w:p>
@@ -301,75 +313,93 @@
       </w:r>
       <w:r>
         <w:t xml:space="preserve"> since everything is taking copies and reading those</w:t>
+      </w:r>
+      <w:r>
+        <w:t>), but did implement an effective countermeasure. Box now has _</w:t>
+      </w:r>
+      <w:proofErr w:type="spellStart"/>
+      <w:r>
+        <w:t>vc</w:t>
+      </w:r>
+      <w:proofErr w:type="spellEnd"/>
+      <w:r>
+        <w:t xml:space="preserve"> and position recording its position. If something needs to access the position, it accesses _</w:t>
+      </w:r>
+      <w:proofErr w:type="spellStart"/>
+      <w:r>
+        <w:t>vc</w:t>
+      </w:r>
+      <w:proofErr w:type="spellEnd"/>
+      <w:r>
+        <w:t>. If _</w:t>
+      </w:r>
+      <w:proofErr w:type="spellStart"/>
+      <w:proofErr w:type="gramStart"/>
+      <w:r>
+        <w:t>vc</w:t>
+      </w:r>
+      <w:proofErr w:type="spellEnd"/>
+      <w:r>
+        <w:t xml:space="preserve"> !</w:t>
+      </w:r>
+      <w:proofErr w:type="gramEnd"/>
+      <w:r>
+        <w:t>= position, _</w:t>
+      </w:r>
+      <w:proofErr w:type="spellStart"/>
+      <w:r>
+        <w:t>vc</w:t>
+      </w:r>
+      <w:proofErr w:type="spellEnd"/>
+      <w:r>
+        <w:t xml:space="preserve"> is overridden with a copy of position. Also tweaked the code that handles repositioning everything on resize so that it handles the agent’s current node position that it’s going to as well.</w:t>
+      </w:r>
+    </w:p>
+    <w:p>
+      <w:pPr>
+        <w:pStyle w:val="ListParagraph"/>
+        <w:numPr>
+          <w:ilvl w:val="0"/>
+          <w:numId w:val="1"/>
+        </w:numPr>
+      </w:pPr>
+      <w:r>
+        <w:t>Changed wall blocks to render as circles, make it look like agents aren’t intersecting with them when moving diagonally.</w:t>
+      </w:r>
+      <w:r>
+        <w:t xml:space="preserve"> Scaling radius of weapons’ effective ranges and agents’ radii and avoidance radii according to screen size</w:t>
+      </w:r>
+      <w:r>
+        <w:t>.</w:t>
       </w:r>
       <w:bookmarkStart w:id="0" w:name="_GoBack"/>
       <w:bookmarkEnd w:id="0"/>
-      <w:r>
-        <w:t>), but did implement an effective countermeasure. Box now has _</w:t>
-      </w:r>
-      <w:proofErr w:type="spellStart"/>
-      <w:r>
-        <w:t>vc</w:t>
-      </w:r>
-      <w:proofErr w:type="spellEnd"/>
-      <w:r>
-        <w:t xml:space="preserve"> and position recording its position. If something needs to access the position, it accesses _</w:t>
-      </w:r>
-      <w:proofErr w:type="spellStart"/>
-      <w:r>
-        <w:t>vc</w:t>
-      </w:r>
-      <w:proofErr w:type="spellEnd"/>
-      <w:r>
-        <w:t>. If _</w:t>
-      </w:r>
-      <w:proofErr w:type="spellStart"/>
+    </w:p>
+    <w:p>
+      <w:pPr>
+        <w:pStyle w:val="Heading1"/>
+      </w:pPr>
+      <w:r>
+        <w:t>Instructions for Operating the Code</w:t>
+      </w:r>
+    </w:p>
+    <w:p>
+      <w:pPr>
+        <w:pStyle w:val="ListParagraph"/>
+        <w:numPr>
+          <w:ilvl w:val="0"/>
+          <w:numId w:val="1"/>
+        </w:numPr>
+      </w:pPr>
+      <w:r>
+        <w:t xml:space="preserve">Left mouse </w:t>
+      </w:r>
       <w:proofErr w:type="gramStart"/>
       <w:r>
-        <w:t>vc</w:t>
-      </w:r>
-      <w:proofErr w:type="spellEnd"/>
-      <w:r>
-        <w:t xml:space="preserve"> !</w:t>
+        <w:t>click</w:t>
       </w:r>
       <w:proofErr w:type="gramEnd"/>
       <w:r>
-        <w:t>= position, _</w:t>
-      </w:r>
-      <w:proofErr w:type="spellStart"/>
-      <w:r>
-        <w:t>vc</w:t>
-      </w:r>
-      <w:proofErr w:type="spellEnd"/>
-      <w:r>
-        <w:t xml:space="preserve"> is overridden with a copy of position. Also tweaked the code that handles repositioning everything on resize so that it handles the agent’s current node position that it’s going to as well.</w:t>
-      </w:r>
-    </w:p>
-    <w:p>
-      <w:pPr>
-        <w:pStyle w:val="Heading1"/>
-      </w:pPr>
-      <w:r>
-        <w:t>Instructions for Operating the Code</w:t>
-      </w:r>
-    </w:p>
-    <w:p>
-      <w:pPr>
-        <w:pStyle w:val="ListParagraph"/>
-        <w:numPr>
-          <w:ilvl w:val="0"/>
-          <w:numId w:val="1"/>
-        </w:numPr>
-      </w:pPr>
-      <w:r>
-        <w:t xml:space="preserve">Left mouse </w:t>
-      </w:r>
-      <w:proofErr w:type="gramStart"/>
-      <w:r>
-        <w:t>click</w:t>
-      </w:r>
-      <w:proofErr w:type="gramEnd"/>
-      <w:r>
         <w:t>: place or clear a block, or move the start or target positions.</w:t>
       </w:r>
     </w:p>
@@ -382,6 +412,7 @@
         </w:numPr>
       </w:pPr>
       <w:r>
+        <w:lastRenderedPageBreak/>
         <w:t>1: mouse clicks now clear blocks.</w:t>
       </w:r>
     </w:p>
@@ -418,7 +449,6 @@
         </w:numPr>
       </w:pPr>
       <w:r>
-        <w:lastRenderedPageBreak/>
         <w:t>4: mouse clicks now place walls.</w:t>
       </w:r>
     </w:p>
@@ -545,7 +575,19 @@
         <w:t>O</w:t>
       </w:r>
       <w:r>
-        <w:t>: toggles highlighting of the optimal path in red.</w:t>
+        <w:t>: toggles highlighting of</w:t>
+      </w:r>
+      <w:r>
+        <w:t xml:space="preserve"> agents’</w:t>
+      </w:r>
+      <w:r>
+        <w:t xml:space="preserve"> optimal path</w:t>
+      </w:r>
+      <w:r>
+        <w:t>s</w:t>
+      </w:r>
+      <w:r>
+        <w:t xml:space="preserve"> in red.</w:t>
       </w:r>
     </w:p>
     <w:p>
@@ -1809,7 +1851,7 @@
 </file>
 
 <file path=customXml/itemProps1.xml><?xml version="1.0" encoding="utf-8"?>
-<ds:datastoreItem xmlns:ds="http://schemas.openxmlformats.org/officeDocument/2006/customXml" ds:itemID="{C4DD1438-B38E-4761-887A-20A8A834EA28}">
+<ds:datastoreItem xmlns:ds="http://schemas.openxmlformats.org/officeDocument/2006/customXml" ds:itemID="{F050FDC7-4915-4591-8682-65163268CDE2}">
   <ds:schemaRefs>
     <ds:schemaRef ds:uri="http://schemas.openxmlformats.org/officeDocument/2006/bibliography"/>
   </ds:schemaRefs>

</xml_diff>

<commit_message>
FOV issue bypassed using a circle to check what the soldier is aware of, working on getting soldier aiming and shooting working properly with the new motion system.
</commit_message>
<xml_diff>
--- a/18 - Spike - Navigation with Graphs/Spike Report - Task 18 - Navigation with Graphs.docx
+++ b/18 - Spike - Navigation with Graphs/Spike Report - Task 18 - Navigation with Graphs.docx
@@ -372,6 +372,74 @@
       <w:r>
         <w:t>.</w:t>
       </w:r>
+      <w:r>
+        <w:t xml:space="preserve"> Reworking </w:t>
+      </w:r>
+      <w:proofErr w:type="spellStart"/>
+      <w:r>
+        <w:t>fov</w:t>
+      </w:r>
+      <w:proofErr w:type="spellEnd"/>
+      <w:r>
+        <w:t xml:space="preserve"> to render properly in the new context</w:t>
+      </w:r>
+      <w:r>
+        <w:t>.</w:t>
+      </w:r>
+    </w:p>
+    <w:p>
+      <w:pPr>
+        <w:pStyle w:val="ListParagraph"/>
+        <w:numPr>
+          <w:ilvl w:val="0"/>
+          <w:numId w:val="1"/>
+        </w:numPr>
+      </w:pPr>
+      <w:r>
+        <w:t xml:space="preserve">Abandoned </w:t>
+      </w:r>
+      <w:proofErr w:type="spellStart"/>
+      <w:r>
+        <w:t>fov</w:t>
+      </w:r>
+      <w:proofErr w:type="spellEnd"/>
+      <w:r>
+        <w:t xml:space="preserve"> as it was, since it was no longer working adequately, now using a circle centred 65% of its radius in front of the soldier. Anything within that circle is within the soldier’s awareness. Soldier now pursues the closest fugitive it is aware of, wandering if it can’t see </w:t>
+      </w:r>
+      <w:r>
+        <w:lastRenderedPageBreak/>
+        <w:t xml:space="preserve">any. If pursuing, follows path to the </w:t>
+      </w:r>
+      <w:r>
+        <w:t>fugitive</w:t>
+      </w:r>
+      <w:r>
+        <w:t xml:space="preserve">. If the </w:t>
+      </w:r>
+      <w:r>
+        <w:t xml:space="preserve">fugitive </w:t>
+      </w:r>
+      <w:r>
+        <w:t xml:space="preserve">moves into a new box, recalculates the path. If the </w:t>
+      </w:r>
+      <w:r>
+        <w:t xml:space="preserve">fugitive </w:t>
+      </w:r>
+      <w:r>
+        <w:t>is in the same box as the soldier, the soldier moves directly towards it.</w:t>
+      </w:r>
+    </w:p>
+    <w:p>
+      <w:pPr>
+        <w:pStyle w:val="ListParagraph"/>
+        <w:numPr>
+          <w:ilvl w:val="0"/>
+          <w:numId w:val="1"/>
+        </w:numPr>
+      </w:pPr>
+      <w:r>
+        <w:t xml:space="preserve">Modified aiming to use the target enemy’s path rather than their current velocity, velocity now no longer existing. </w:t>
+      </w:r>
       <w:bookmarkStart w:id="0" w:name="_GoBack"/>
       <w:bookmarkEnd w:id="0"/>
     </w:p>
@@ -412,7 +480,6 @@
         </w:numPr>
       </w:pPr>
       <w:r>
-        <w:lastRenderedPageBreak/>
         <w:t>1: mouse clicks now clear blocks.</w:t>
       </w:r>
     </w:p>
@@ -721,6 +788,62 @@
       </w:r>
       <w:r>
         <w:t xml:space="preserve"> Found Out</w:t>
+      </w:r>
+    </w:p>
+    <w:p>
+      <w:pPr>
+        <w:pStyle w:val="ListParagraph"/>
+        <w:numPr>
+          <w:ilvl w:val="0"/>
+          <w:numId w:val="1"/>
+        </w:numPr>
+      </w:pPr>
+      <w:r>
+        <w:t>When using boxes, either got to scale boxes to be 1:1 upon resizing the window and everything needs to fit in the window, or got to scale everything separately for x and y axes where possible, and fudge it as best you can when it’s something like a circle and you can’t scale x and y axes separately. The first is the ideal scenario, but things went weird when I tried scaling the boxes, so instead scaled everything else on the x and y axes, fudging it where necessary.</w:t>
+      </w:r>
+    </w:p>
+    <w:p>
+      <w:pPr>
+        <w:pStyle w:val="ListParagraph"/>
+        <w:numPr>
+          <w:ilvl w:val="0"/>
+          <w:numId w:val="1"/>
+        </w:numPr>
+      </w:pPr>
+      <w:r>
+        <w:t>Number of different considerations to account for when moving using a path rather than straight to a target, such as:</w:t>
+      </w:r>
+    </w:p>
+    <w:p>
+      <w:pPr>
+        <w:pStyle w:val="ListParagraph"/>
+        <w:numPr>
+          <w:ilvl w:val="1"/>
+          <w:numId w:val="1"/>
+        </w:numPr>
+      </w:pPr>
+      <w:r>
+        <w:t>What to do when you’re in the same box as the target, but the target you’re pursuing is not at the same coordinates as the centre of the box.</w:t>
+      </w:r>
+    </w:p>
+    <w:p>
+      <w:pPr>
+        <w:pStyle w:val="ListParagraph"/>
+        <w:numPr>
+          <w:ilvl w:val="1"/>
+          <w:numId w:val="1"/>
+        </w:numPr>
+      </w:pPr>
+      <w:r>
+        <w:t xml:space="preserve">When not using force-based, heading and side cannot derive from velocity, as velocity isn’t being used; </w:t>
+      </w:r>
+      <w:proofErr w:type="spellStart"/>
+      <w:r>
+        <w:t>gotta</w:t>
+      </w:r>
+      <w:proofErr w:type="spellEnd"/>
+      <w:r>
+        <w:t xml:space="preserve"> derive from the vector to the current target instead. Looks jerkier, could probably get it smoother, wasn’t strictly necessary for this task, so left it.</w:t>
       </w:r>
     </w:p>
     <w:sectPr>
@@ -1851,7 +1974,7 @@
 </file>
 
 <file path=customXml/itemProps1.xml><?xml version="1.0" encoding="utf-8"?>
-<ds:datastoreItem xmlns:ds="http://schemas.openxmlformats.org/officeDocument/2006/customXml" ds:itemID="{F050FDC7-4915-4591-8682-65163268CDE2}">
+<ds:datastoreItem xmlns:ds="http://schemas.openxmlformats.org/officeDocument/2006/customXml" ds:itemID="{3AE8ECB7-4ABA-494D-9848-C15DC4832287}">
   <ds:schemaRefs>
     <ds:schemaRef ds:uri="http://schemas.openxmlformats.org/officeDocument/2006/bibliography"/>
   </ds:schemaRefs>

</xml_diff>

<commit_message>
Finished task 18 and the spike extension report, and submitted them.
</commit_message>
<xml_diff>
--- a/18 - Spike - Navigation with Graphs/Spike Report - Task 18 - Navigation with Graphs.docx
+++ b/18 - Spike - Navigation with Graphs/Spike Report - Task 18 - Navigation with Graphs.docx
@@ -223,7 +223,13 @@
         </w:numPr>
       </w:pPr>
       <w:r>
-        <w:t>Box world rendering a stationary agent.</w:t>
+        <w:t>Next, I made the b</w:t>
+      </w:r>
+      <w:r>
+        <w:t>ox world render a stationary agent</w:t>
+      </w:r>
+      <w:r>
+        <w:t>, and got it calculating a path to the target rather than the start box doing so. I also added an input for the R key, having it randomise the position of the agent, and added the box world’s resize code to ensure the agent stayed in its current box.</w:t>
       </w:r>
     </w:p>
     <w:p>
@@ -235,10 +241,25 @@
         </w:numPr>
       </w:pPr>
       <w:r>
-        <w:t>Start no longer gets a path, agent calculates path to target. R key randomises agent position.</w:t>
-      </w:r>
-      <w:r>
-        <w:t xml:space="preserve"> On resize, agent stays in its current box.</w:t>
+        <w:t>I then got the agent to start moving along its path, having it move to the next node in the path, checking which box it is in every time it moves, and updating it when it enters a new box. I scaled the r</w:t>
+      </w:r>
+      <w:r>
+        <w:t xml:space="preserve">ate of movement </w:t>
+      </w:r>
+      <w:r>
+        <w:t>along</w:t>
+      </w:r>
+      <w:r>
+        <w:t xml:space="preserve"> each axis by the ratio between the original width and height of the window </w:t>
+      </w:r>
+      <w:r>
+        <w:t>to</w:t>
+      </w:r>
+      <w:r>
+        <w:t xml:space="preserve"> the current width and height of the window</w:t>
+      </w:r>
+      <w:r>
+        <w:t>, in case the window gets resized.</w:t>
       </w:r>
     </w:p>
     <w:p>
@@ -250,10 +271,28 @@
         </w:numPr>
       </w:pPr>
       <w:r>
-        <w:t>Agent moves to next node in path, checks which box it is in and updates its box field.</w:t>
-      </w:r>
-      <w:r>
-        <w:t xml:space="preserve"> Rate of movement is scaled along each axis by the ratio between the original width and height of the window and the current width and height of the window.</w:t>
+        <w:t>Next, I removed the start box and added more agents and had them seek out</w:t>
+      </w:r>
+      <w:r>
+        <w:t xml:space="preserve"> separate targets, </w:t>
+      </w:r>
+      <w:r>
+        <w:t xml:space="preserve">with the </w:t>
+      </w:r>
+      <w:r>
+        <w:t>R key now randomis</w:t>
+      </w:r>
+      <w:r>
+        <w:t>ing the positions of the agents and the targets. While doing this, I noticed a bug where</w:t>
+      </w:r>
+      <w:r>
+        <w:t xml:space="preserve"> sometimes path nodes seem to get strapped to agents</w:t>
+      </w:r>
+      <w:r>
+        <w:t>, making</w:t>
+      </w:r>
+      <w:r>
+        <w:t xml:space="preserve"> the path go all over the place.</w:t>
       </w:r>
     </w:p>
     <w:p>
@@ -265,19 +304,187 @@
         </w:numPr>
       </w:pPr>
       <w:r>
-        <w:t xml:space="preserve">Multiple agents moving to separate targets, R key now randomises </w:t>
-      </w:r>
-      <w:r>
-        <w:t xml:space="preserve">agent </w:t>
-      </w:r>
-      <w:r>
-        <w:t>positions</w:t>
-      </w:r>
-      <w:r>
-        <w:t xml:space="preserve"> and targets</w:t>
-      </w:r>
-      <w:r>
-        <w:t>. Removed start. BUG: sometimes path nodes seem to get strapped to agents and the path goes all over the place.</w:t>
+        <w:t>I modified the agents to wander, selecting a random box to move to and moving along the path to it until they reached their target, then moving onto a new target</w:t>
+      </w:r>
+      <w:r>
+        <w:t xml:space="preserve">. </w:t>
+      </w:r>
+      <w:r>
+        <w:t xml:space="preserve">I changed </w:t>
+      </w:r>
+      <w:proofErr w:type="spellStart"/>
+      <w:r>
+        <w:t>AStar</w:t>
+      </w:r>
+      <w:proofErr w:type="spellEnd"/>
+      <w:r>
+        <w:t xml:space="preserve"> </w:t>
+      </w:r>
+      <w:r>
+        <w:t>to be</w:t>
+      </w:r>
+      <w:r>
+        <w:t xml:space="preserve"> the default search method</w:t>
+      </w:r>
+      <w:r>
+        <w:t>, growing tired of having to change it manually</w:t>
+      </w:r>
+      <w:r>
+        <w:t xml:space="preserve">. </w:t>
+      </w:r>
+      <w:r>
+        <w:t>I also f</w:t>
+      </w:r>
+      <w:r>
+        <w:t>ixed</w:t>
+      </w:r>
+      <w:r>
+        <w:t xml:space="preserve"> a</w:t>
+      </w:r>
+      <w:r>
+        <w:t xml:space="preserve"> bug where </w:t>
+      </w:r>
+      <w:r>
+        <w:t xml:space="preserve">I </w:t>
+      </w:r>
+      <w:r>
+        <w:t>couldn’t switch path lines off</w:t>
+      </w:r>
+      <w:r>
+        <w:t>, and f</w:t>
+      </w:r>
+      <w:r>
+        <w:t xml:space="preserve">ixed the bug where sometimes path nodes seem to get strapped to agents. </w:t>
+      </w:r>
+      <w:r>
+        <w:t>I d</w:t>
+      </w:r>
+      <w:r>
+        <w:t>idn’t figure out what was causing it (</w:t>
+      </w:r>
+      <w:r>
+        <w:t>the error output said it was</w:t>
+      </w:r>
+      <w:r>
+        <w:t xml:space="preserve"> a couple of methods in agent</w:t>
+      </w:r>
+      <w:r>
+        <w:t>, but they</w:t>
+      </w:r>
+      <w:r>
+        <w:t xml:space="preserve"> were </w:t>
+      </w:r>
+      <w:r>
+        <w:t>merely</w:t>
+      </w:r>
+      <w:r>
+        <w:t xml:space="preserve"> accessing the boxes’ positions to read them, </w:t>
+      </w:r>
+      <w:r>
+        <w:t>and shouldn’t</w:t>
+      </w:r>
+      <w:r>
+        <w:t xml:space="preserve"> </w:t>
+      </w:r>
+      <w:r>
+        <w:t>have been able to overwrite them since I had</w:t>
+      </w:r>
+      <w:r>
+        <w:t xml:space="preserve"> everything taking copies and reading those</w:t>
+      </w:r>
+      <w:r>
+        <w:t xml:space="preserve"> instead</w:t>
+      </w:r>
+      <w:r>
+        <w:t xml:space="preserve">), but </w:t>
+      </w:r>
+      <w:r>
+        <w:t xml:space="preserve">I </w:t>
+      </w:r>
+      <w:r>
+        <w:t>did implement an effective countermeasure</w:t>
+      </w:r>
+      <w:r>
+        <w:t>:</w:t>
+      </w:r>
+      <w:r>
+        <w:t xml:space="preserve"> </w:t>
+      </w:r>
+      <w:r>
+        <w:t>boxes now</w:t>
+      </w:r>
+      <w:r>
+        <w:t xml:space="preserve"> ha</w:t>
+      </w:r>
+      <w:r>
+        <w:t>ve both</w:t>
+      </w:r>
+      <w:r>
+        <w:t xml:space="preserve"> _</w:t>
+      </w:r>
+      <w:proofErr w:type="spellStart"/>
+      <w:r>
+        <w:t>vc</w:t>
+      </w:r>
+      <w:proofErr w:type="spellEnd"/>
+      <w:r>
+        <w:t xml:space="preserve"> and position recording </w:t>
+      </w:r>
+      <w:r>
+        <w:t>their</w:t>
+      </w:r>
+      <w:r>
+        <w:t xml:space="preserve"> position</w:t>
+      </w:r>
+      <w:r>
+        <w:t>s</w:t>
+      </w:r>
+      <w:r>
+        <w:t>. If something needs to access the position, it accesses _</w:t>
+      </w:r>
+      <w:proofErr w:type="spellStart"/>
+      <w:r>
+        <w:t>vc</w:t>
+      </w:r>
+      <w:proofErr w:type="spellEnd"/>
+      <w:r>
+        <w:t xml:space="preserve">. If </w:t>
+      </w:r>
+      <w:r>
+        <w:t>it doesn’t match</w:t>
+      </w:r>
+      <w:r>
+        <w:t xml:space="preserve"> position, </w:t>
+      </w:r>
+      <w:r>
+        <w:t>it will be</w:t>
+      </w:r>
+      <w:r>
+        <w:t xml:space="preserve"> overridden with a copy of position. </w:t>
+      </w:r>
+      <w:r>
+        <w:t>I a</w:t>
+      </w:r>
+      <w:r>
+        <w:t>lso tweaked the</w:t>
+      </w:r>
+      <w:r>
+        <w:t xml:space="preserve"> resize</w:t>
+      </w:r>
+      <w:r>
+        <w:t xml:space="preserve"> code</w:t>
+      </w:r>
+      <w:r>
+        <w:t xml:space="preserve"> </w:t>
+      </w:r>
+      <w:r>
+        <w:t xml:space="preserve">so that it handles the agent’s current node position that it’s </w:t>
+      </w:r>
+      <w:r>
+        <w:t>travelling</w:t>
+      </w:r>
+      <w:r>
+        <w:t xml:space="preserve"> to as well.</w:t>
       </w:r>
     </w:p>
     <w:p>
@@ -289,15 +496,43 @@
         </w:numPr>
       </w:pPr>
       <w:r>
-        <w:t xml:space="preserve">All agents wandering. </w:t>
+        <w:lastRenderedPageBreak/>
+        <w:t>I c</w:t>
+      </w:r>
+      <w:r>
+        <w:t xml:space="preserve">hanged wall blocks to render as circles, make </w:t>
+      </w:r>
+      <w:r>
+        <w:t>them</w:t>
+      </w:r>
+      <w:r>
+        <w:t xml:space="preserve"> look like agents aren’t intersecting with them when moving</w:t>
+      </w:r>
+      <w:r>
+        <w:t xml:space="preserve"> across boxes</w:t>
+      </w:r>
+      <w:r>
+        <w:t xml:space="preserve"> diagonally.</w:t>
+      </w:r>
+      <w:r>
+        <w:t xml:space="preserve"> </w:t>
+      </w:r>
+      <w:r>
+        <w:t xml:space="preserve">I added the weapons back in and got the radii of their effective ranges scaling </w:t>
       </w:r>
       <w:proofErr w:type="spellStart"/>
       <w:r>
-        <w:t>AStar</w:t>
+        <w:t xml:space="preserve">according to </w:t>
       </w:r>
       <w:proofErr w:type="spellEnd"/>
       <w:r>
-        <w:t xml:space="preserve"> is the default search method. Fixed bug where couldn’t switch path lines off.</w:t>
+        <w:t>screen size</w:t>
+      </w:r>
+      <w:r>
+        <w:t>.</w:t>
+      </w:r>
+      <w:r>
+        <w:t xml:space="preserve"> </w:t>
       </w:r>
     </w:p>
     <w:p>
@@ -309,50 +544,112 @@
         </w:numPr>
       </w:pPr>
       <w:r>
-        <w:t>Fixed the bug where sometimes path nodes seem to get strapped to agents. Didn’t figure out what was causing it (apparently a couple of methods in agent that were just accessing the boxes’ positions to read them, that can’t have been it</w:t>
-      </w:r>
-      <w:r>
-        <w:t xml:space="preserve"> since everything is taking copies and reading those</w:t>
-      </w:r>
-      <w:r>
-        <w:t>), but did implement an effective countermeasure. Box now has _</w:t>
-      </w:r>
-      <w:proofErr w:type="spellStart"/>
-      <w:r>
-        <w:t>vc</w:t>
-      </w:r>
-      <w:proofErr w:type="spellEnd"/>
-      <w:r>
-        <w:t xml:space="preserve"> and position recording its position. If something needs to access the position, it accesses _</w:t>
-      </w:r>
-      <w:proofErr w:type="spellStart"/>
-      <w:r>
-        <w:t>vc</w:t>
-      </w:r>
-      <w:proofErr w:type="spellEnd"/>
-      <w:r>
-        <w:t>. If _</w:t>
-      </w:r>
-      <w:proofErr w:type="spellStart"/>
-      <w:proofErr w:type="gramStart"/>
-      <w:r>
-        <w:t>vc</w:t>
-      </w:r>
-      <w:proofErr w:type="spellEnd"/>
-      <w:r>
-        <w:t xml:space="preserve"> !</w:t>
-      </w:r>
-      <w:proofErr w:type="gramEnd"/>
-      <w:r>
-        <w:t>= position, _</w:t>
-      </w:r>
-      <w:proofErr w:type="spellStart"/>
-      <w:r>
-        <w:t>vc</w:t>
-      </w:r>
-      <w:proofErr w:type="spellEnd"/>
-      <w:r>
-        <w:t xml:space="preserve"> is overridden with a copy of position. Also tweaked the code that handles repositioning everything on resize so that it handles the agent’s current node position that it’s going to as well.</w:t>
+        <w:t>I started reworking the field of view code</w:t>
+      </w:r>
+      <w:r>
+        <w:t xml:space="preserve"> </w:t>
+      </w:r>
+      <w:r>
+        <w:t>t</w:t>
+      </w:r>
+      <w:r>
+        <w:t>o render properly in the new context</w:t>
+      </w:r>
+      <w:r>
+        <w:t>, but</w:t>
+      </w:r>
+      <w:r>
+        <w:t xml:space="preserve"> </w:t>
+      </w:r>
+      <w:r>
+        <w:t xml:space="preserve">ended up abandoning it </w:t>
+      </w:r>
+      <w:r>
+        <w:t>since it was no longer working adequately</w:t>
+      </w:r>
+      <w:r>
+        <w:t xml:space="preserve">. Soldier agents </w:t>
+      </w:r>
+      <w:r>
+        <w:t xml:space="preserve">now </w:t>
+      </w:r>
+      <w:r>
+        <w:t>use</w:t>
+      </w:r>
+      <w:r>
+        <w:t xml:space="preserve"> a circle centred 65% of </w:t>
+      </w:r>
+      <w:r>
+        <w:t>its</w:t>
+      </w:r>
+      <w:r>
+        <w:t xml:space="preserve"> radius in front of the soldier. Anything within that circle is </w:t>
+      </w:r>
+      <w:r>
+        <w:t xml:space="preserve">considered </w:t>
+      </w:r>
+      <w:r>
+        <w:t>within the soldier’s awareness. Soldier</w:t>
+      </w:r>
+      <w:r>
+        <w:t>s</w:t>
+      </w:r>
+      <w:r>
+        <w:t xml:space="preserve"> now pursue the closest fugitive </w:t>
+      </w:r>
+      <w:r>
+        <w:t>they’re</w:t>
+      </w:r>
+      <w:r>
+        <w:t xml:space="preserve"> aware of, wandering if </w:t>
+      </w:r>
+      <w:r>
+        <w:t>they</w:t>
+      </w:r>
+      <w:r>
+        <w:t xml:space="preserve"> can’t see any. </w:t>
+      </w:r>
+      <w:r>
+        <w:t>When</w:t>
+      </w:r>
+      <w:r>
+        <w:t xml:space="preserve"> pursuing, </w:t>
+      </w:r>
+      <w:r>
+        <w:t xml:space="preserve">they </w:t>
+      </w:r>
+      <w:r>
+        <w:t>follow</w:t>
+      </w:r>
+      <w:r>
+        <w:t xml:space="preserve"> a</w:t>
+      </w:r>
+      <w:r>
+        <w:t xml:space="preserve"> path to the </w:t>
+      </w:r>
+      <w:r>
+        <w:t>fugitive</w:t>
+      </w:r>
+      <w:r>
+        <w:t xml:space="preserve">. If the </w:t>
+      </w:r>
+      <w:r>
+        <w:t xml:space="preserve">fugitive </w:t>
+      </w:r>
+      <w:r>
+        <w:t>moves into a new box,</w:t>
+      </w:r>
+      <w:r>
+        <w:t xml:space="preserve"> the soldier</w:t>
+      </w:r>
+      <w:r>
+        <w:t xml:space="preserve"> recalculates the path. If the </w:t>
+      </w:r>
+      <w:r>
+        <w:t xml:space="preserve">fugitive </w:t>
+      </w:r>
+      <w:r>
+        <w:t>is in the same box as the soldier, the soldier moves directly towards it.</w:t>
       </w:r>
     </w:p>
     <w:p>
@@ -364,27 +661,94 @@
         </w:numPr>
       </w:pPr>
       <w:r>
-        <w:t>Changed wall blocks to render as circles, make it look like agents aren’t intersecting with them when moving diagonally.</w:t>
-      </w:r>
-      <w:r>
-        <w:t xml:space="preserve"> Scaling radius of weapons’ effective ranges and agents’ radii and avoidance radii according to screen size</w:t>
-      </w:r>
-      <w:r>
-        <w:t>.</w:t>
-      </w:r>
-      <w:r>
-        <w:t xml:space="preserve"> Reworking </w:t>
-      </w:r>
-      <w:proofErr w:type="spellStart"/>
-      <w:r>
-        <w:t>fov</w:t>
-      </w:r>
-      <w:proofErr w:type="spellEnd"/>
-      <w:r>
-        <w:t xml:space="preserve"> to render properly in the new context</w:t>
-      </w:r>
-      <w:r>
-        <w:t>.</w:t>
+        <w:t>Next, I m</w:t>
+      </w:r>
+      <w:r>
+        <w:t xml:space="preserve">odified </w:t>
+      </w:r>
+      <w:r>
+        <w:t xml:space="preserve">the soldier’s </w:t>
+      </w:r>
+      <w:r>
+        <w:t>aiming</w:t>
+      </w:r>
+      <w:r>
+        <w:t xml:space="preserve"> of weapons</w:t>
+      </w:r>
+      <w:r>
+        <w:t xml:space="preserve"> to use the target enemy’s path rather than </w:t>
+      </w:r>
+      <w:r>
+        <w:t>its</w:t>
+      </w:r>
+      <w:r>
+        <w:t xml:space="preserve"> current velocity, </w:t>
+      </w:r>
+      <w:r>
+        <w:t xml:space="preserve">since </w:t>
+      </w:r>
+      <w:r>
+        <w:t xml:space="preserve">velocity </w:t>
+      </w:r>
+      <w:r>
+        <w:t>is no longer being used</w:t>
+      </w:r>
+      <w:r>
+        <w:t xml:space="preserve">. </w:t>
+      </w:r>
+      <w:r>
+        <w:t>I copied the</w:t>
+      </w:r>
+      <w:r>
+        <w:t xml:space="preserve"> projectile processing </w:t>
+      </w:r>
+      <w:r>
+        <w:t xml:space="preserve">code </w:t>
+      </w:r>
+      <w:r>
+        <w:t xml:space="preserve">from </w:t>
+      </w:r>
+      <w:r>
+        <w:t>the original world class</w:t>
+      </w:r>
+      <w:r>
+        <w:t xml:space="preserve"> to </w:t>
+      </w:r>
+      <w:r>
+        <w:t xml:space="preserve">the </w:t>
+      </w:r>
+      <w:r>
+        <w:t>box</w:t>
+      </w:r>
+      <w:r>
+        <w:t xml:space="preserve"> </w:t>
+      </w:r>
+      <w:r>
+        <w:t>world</w:t>
+      </w:r>
+      <w:r>
+        <w:t xml:space="preserve"> class</w:t>
+      </w:r>
+      <w:r>
+        <w:t xml:space="preserve"> and tweaked </w:t>
+      </w:r>
+      <w:r>
+        <w:t xml:space="preserve">it </w:t>
+      </w:r>
+      <w:r>
+        <w:t xml:space="preserve">to suit </w:t>
+      </w:r>
+      <w:r>
+        <w:t xml:space="preserve">the </w:t>
+      </w:r>
+      <w:r>
+        <w:t xml:space="preserve">new scenario. </w:t>
+      </w:r>
+      <w:r>
+        <w:t>I also made some minor</w:t>
+      </w:r>
+      <w:r>
+        <w:t xml:space="preserve"> tweaks to shooting so that it would work in the current context.</w:t>
       </w:r>
     </w:p>
     <w:p>
@@ -396,37 +760,13 @@
         </w:numPr>
       </w:pPr>
       <w:r>
-        <w:t xml:space="preserve">Abandoned </w:t>
-      </w:r>
-      <w:proofErr w:type="spellStart"/>
-      <w:r>
-        <w:t>fov</w:t>
-      </w:r>
-      <w:proofErr w:type="spellEnd"/>
-      <w:r>
-        <w:t xml:space="preserve"> as it was, since it was no longer working adequately, now using a circle centred 65% of its radius in front of the soldier. Anything within that circle is within the soldier’s awareness. Soldier now pursues the closest fugitive it is aware of, wandering if it can’t see </w:t>
-      </w:r>
-      <w:r>
-        <w:lastRenderedPageBreak/>
-        <w:t xml:space="preserve">any. If pursuing, follows path to the </w:t>
-      </w:r>
-      <w:r>
-        <w:t>fugitive</w:t>
-      </w:r>
-      <w:r>
-        <w:t xml:space="preserve">. If the </w:t>
-      </w:r>
-      <w:r>
-        <w:t xml:space="preserve">fugitive </w:t>
-      </w:r>
-      <w:r>
-        <w:t xml:space="preserve">moves into a new box, recalculates the path. If the </w:t>
-      </w:r>
-      <w:r>
-        <w:t xml:space="preserve">fugitive </w:t>
-      </w:r>
-      <w:r>
-        <w:t>is in the same box as the soldier, the soldier moves directly towards it.</w:t>
+        <w:t>I noticed that agents were not recalculating their paths if I placed new wall boxes in the box world, instead treating them as if they were the same box type as they were when the simulation began.</w:t>
+      </w:r>
+      <w:r>
+        <w:t xml:space="preserve"> I found the error (code was trying to “add” the wall box to box world’s list of walls rather than “append” it) and fixed that. I also changed that section of code so that boxes’ kinds could not be changed while an agent was inside that box</w:t>
+      </w:r>
+      <w:r>
+        <w:t>, and removed some leftover code pertaining to the original target for calculating paths using the search algorithms.</w:t>
       </w:r>
     </w:p>
     <w:p>
@@ -438,16 +778,44 @@
         </w:numPr>
       </w:pPr>
       <w:r>
-        <w:t xml:space="preserve">Modified aiming to use the target enemy’s path rather than their current velocity, velocity now no longer existing. </w:t>
-      </w:r>
-      <w:bookmarkStart w:id="0" w:name="_GoBack"/>
-      <w:bookmarkEnd w:id="0"/>
+        <w:t>Lastly,</w:t>
+      </w:r>
+      <w:r>
+        <w:t xml:space="preserve"> I noticed that very occasionally, for seemingly no apparent reason, the soldier would get stuck trying to move to the centre of its current box at the end of a path, but be unable to do so. If a fugitive would come past, that would break it out of its being stuck. So that it wouldn’t have to wait for a fugitive, I added </w:t>
+      </w:r>
+      <w:r>
+        <w:t>several checks:</w:t>
+      </w:r>
+      <w:r>
+        <w:t xml:space="preserve"> if </w:t>
+      </w:r>
+      <w:r>
+        <w:t>the soldier has</w:t>
+      </w:r>
+      <w:r>
+        <w:t xml:space="preserve"> been in the same box for 3 seconds, it automatically gets a new path for wandering</w:t>
+      </w:r>
+      <w:r>
+        <w:t>; when calculating the wander path, it cannot pick its current box as the wander target;</w:t>
+      </w:r>
+      <w:r>
+        <w:t xml:space="preserve"> and when following the path, if the path or path node it’s moving to are None, it automatically gets a new path for wandering.</w:t>
+      </w:r>
+      <w:r>
+        <w:t xml:space="preserve"> I haven’t observed this bug since and the automatically resets to a wandering path are working, which is encouraging, but I don’t know that the bug isn’t still there.</w:t>
+      </w:r>
+    </w:p>
+    <w:p>
+      <w:r>
+        <w:br w:type="page"/>
+      </w:r>
     </w:p>
     <w:p>
       <w:pPr>
         <w:pStyle w:val="Heading1"/>
       </w:pPr>
       <w:r>
+        <w:lastRenderedPageBreak/>
         <w:t>Instructions for Operating the Code</w:t>
       </w:r>
     </w:p>
@@ -460,6 +828,18 @@
         </w:numPr>
       </w:pPr>
       <w:r>
+        <w:t>Placing blocks:</w:t>
+      </w:r>
+    </w:p>
+    <w:p>
+      <w:pPr>
+        <w:pStyle w:val="ListParagraph"/>
+        <w:numPr>
+          <w:ilvl w:val="1"/>
+          <w:numId w:val="1"/>
+        </w:numPr>
+      </w:pPr>
+      <w:r>
         <w:t xml:space="preserve">Left mouse </w:t>
       </w:r>
       <w:proofErr w:type="gramStart"/>
@@ -468,7 +848,64 @@
       </w:r>
       <w:proofErr w:type="gramEnd"/>
       <w:r>
-        <w:t>: place or clear a block, or move the start or target positions.</w:t>
+        <w:t xml:space="preserve">: </w:t>
+      </w:r>
+      <w:r>
+        <w:t>change a box’s kind to the currently selected kind</w:t>
+      </w:r>
+      <w:r>
+        <w:t>.</w:t>
+      </w:r>
+    </w:p>
+    <w:p>
+      <w:pPr>
+        <w:pStyle w:val="ListParagraph"/>
+        <w:numPr>
+          <w:ilvl w:val="1"/>
+          <w:numId w:val="1"/>
+        </w:numPr>
+      </w:pPr>
+      <w:r>
+        <w:t>1: mouse clicks now clear blocks.</w:t>
+      </w:r>
+    </w:p>
+    <w:p>
+      <w:pPr>
+        <w:pStyle w:val="ListParagraph"/>
+        <w:numPr>
+          <w:ilvl w:val="1"/>
+          <w:numId w:val="1"/>
+        </w:numPr>
+      </w:pPr>
+      <w:r>
+        <w:t>2: mouse clicks now place mud.</w:t>
+      </w:r>
+    </w:p>
+    <w:p>
+      <w:pPr>
+        <w:pStyle w:val="ListParagraph"/>
+        <w:numPr>
+          <w:ilvl w:val="1"/>
+          <w:numId w:val="1"/>
+        </w:numPr>
+      </w:pPr>
+      <w:r>
+        <w:t>3: mouse clicks now place water.</w:t>
+      </w:r>
+    </w:p>
+    <w:p>
+      <w:pPr>
+        <w:pStyle w:val="ListParagraph"/>
+        <w:numPr>
+          <w:ilvl w:val="1"/>
+          <w:numId w:val="1"/>
+        </w:numPr>
+      </w:pPr>
+      <w:r>
+        <w:t>4: mouse clicks now place walls.</w:t>
+      </w:r>
+      <w:r>
+        <w:t xml:space="preserve"> </w:t>
       </w:r>
     </w:p>
     <w:p>
@@ -480,7 +917,43 @@
         </w:numPr>
       </w:pPr>
       <w:r>
-        <w:t>1: mouse clicks now clear blocks.</w:t>
+        <w:t>Search parameters:</w:t>
+      </w:r>
+    </w:p>
+    <w:p>
+      <w:pPr>
+        <w:pStyle w:val="ListParagraph"/>
+        <w:numPr>
+          <w:ilvl w:val="1"/>
+          <w:numId w:val="1"/>
+        </w:numPr>
+      </w:pPr>
+      <w:r>
+        <w:t>D: scroll through the list of ways of calculating diagonals.</w:t>
+      </w:r>
+    </w:p>
+    <w:p>
+      <w:pPr>
+        <w:pStyle w:val="ListParagraph"/>
+        <w:numPr>
+          <w:ilvl w:val="1"/>
+          <w:numId w:val="1"/>
+        </w:numPr>
+      </w:pPr>
+      <w:r>
+        <w:t>M: scroll forward through the list of search algorithms.</w:t>
+      </w:r>
+    </w:p>
+    <w:p>
+      <w:pPr>
+        <w:pStyle w:val="ListParagraph"/>
+        <w:numPr>
+          <w:ilvl w:val="1"/>
+          <w:numId w:val="1"/>
+        </w:numPr>
+      </w:pPr>
+      <w:r>
+        <w:t>N: scroll backwards through the list of search algorithms.</w:t>
       </w:r>
     </w:p>
     <w:p>
@@ -492,7 +965,106 @@
         </w:numPr>
       </w:pPr>
       <w:r>
-        <w:t>2: mouse clicks now place mud.</w:t>
+        <w:t>Display options:</w:t>
+      </w:r>
+    </w:p>
+    <w:p>
+      <w:pPr>
+        <w:pStyle w:val="ListParagraph"/>
+        <w:numPr>
+          <w:ilvl w:val="1"/>
+          <w:numId w:val="1"/>
+        </w:numPr>
+      </w:pPr>
+      <w:r>
+        <w:t>B: alternate thickness of box lines.</w:t>
+      </w:r>
+    </w:p>
+    <w:p>
+      <w:pPr>
+        <w:pStyle w:val="ListParagraph"/>
+        <w:numPr>
+          <w:ilvl w:val="1"/>
+          <w:numId w:val="1"/>
+        </w:numPr>
+      </w:pPr>
+      <w:r>
+        <w:t>C: toggles markers of the centre of boxes.</w:t>
+      </w:r>
+    </w:p>
+    <w:p>
+      <w:pPr>
+        <w:pStyle w:val="ListParagraph"/>
+        <w:numPr>
+          <w:ilvl w:val="1"/>
+          <w:numId w:val="1"/>
+        </w:numPr>
+      </w:pPr>
+      <w:r>
+        <w:t>E: toggles displaying of movement network edges.</w:t>
+      </w:r>
+    </w:p>
+    <w:p>
+      <w:pPr>
+        <w:pStyle w:val="ListParagraph"/>
+        <w:numPr>
+          <w:ilvl w:val="1"/>
+          <w:numId w:val="1"/>
+        </w:numPr>
+      </w:pPr>
+      <w:r>
+        <w:t>L: toggles box labels.</w:t>
+      </w:r>
+    </w:p>
+    <w:p>
+      <w:pPr>
+        <w:pStyle w:val="ListParagraph"/>
+        <w:numPr>
+          <w:ilvl w:val="1"/>
+          <w:numId w:val="1"/>
+        </w:numPr>
+      </w:pPr>
+      <w:r>
+        <w:t>O</w:t>
+      </w:r>
+      <w:r>
+        <w:t>: toggles highlighting of</w:t>
+      </w:r>
+      <w:r>
+        <w:t xml:space="preserve"> agents’</w:t>
+      </w:r>
+      <w:r>
+        <w:t xml:space="preserve"> optimal path</w:t>
+      </w:r>
+      <w:r>
+        <w:t>s</w:t>
+      </w:r>
+      <w:r>
+        <w:t xml:space="preserve"> in red.</w:t>
+      </w:r>
+    </w:p>
+    <w:p>
+      <w:pPr>
+        <w:pStyle w:val="ListParagraph"/>
+        <w:numPr>
+          <w:ilvl w:val="1"/>
+          <w:numId w:val="1"/>
+        </w:numPr>
+      </w:pPr>
+      <w:r>
+        <w:t>T: toggles display of graph options that were considered but did not end up being the optimal path.</w:t>
+      </w:r>
+    </w:p>
+    <w:p>
+      <w:pPr>
+        <w:pStyle w:val="ListParagraph"/>
+        <w:numPr>
+          <w:ilvl w:val="1"/>
+          <w:numId w:val="1"/>
+        </w:numPr>
+      </w:pPr>
+      <w:r>
+        <w:t>U: toggles circle markers of boxes considered during the search.</w:t>
       </w:r>
     </w:p>
     <w:p>
@@ -504,7 +1076,7 @@
         </w:numPr>
       </w:pPr>
       <w:r>
-        <w:t>3: mouse clicks now place water.</w:t>
+        <w:t>P: (un)pause the simulation</w:t>
       </w:r>
     </w:p>
     <w:p>
@@ -516,7 +1088,19 @@
         </w:numPr>
       </w:pPr>
       <w:r>
-        <w:t>4: mouse clicks now place walls.</w:t>
+        <w:t>R: randomise the position of the</w:t>
+      </w:r>
+      <w:r>
+        <w:t xml:space="preserve"> agents</w:t>
+      </w:r>
+      <w:r>
+        <w:t xml:space="preserve"> </w:t>
+      </w:r>
+      <w:r>
+        <w:t xml:space="preserve">and </w:t>
+      </w:r>
+      <w:r>
+        <w:t>targets.</w:t>
       </w:r>
     </w:p>
     <w:p>
@@ -528,7 +1112,2276 @@
         </w:numPr>
       </w:pPr>
       <w:r>
-        <w:t>5: mouse clicks now move the start position.</w:t>
+        <w:br w:type="page"/>
+      </w:r>
+    </w:p>
+    <w:p>
+      <w:pPr>
+        <w:pStyle w:val="Heading1"/>
+      </w:pPr>
+      <w:r>
+        <w:rPr>
+          <w:noProof/>
+        </w:rPr>
+        <w:lastRenderedPageBreak/>
+        <mc:AlternateContent>
+          <mc:Choice Requires="wps">
+            <w:drawing>
+              <wp:anchor distT="0" distB="0" distL="114300" distR="114300" simplePos="0" relativeHeight="251694080" behindDoc="1" locked="0" layoutInCell="1" allowOverlap="1" wp14:anchorId="6E5740F5" wp14:editId="510AD8C1">
+                <wp:simplePos x="0" y="0"/>
+                <wp:positionH relativeFrom="column">
+                  <wp:posOffset>-464185</wp:posOffset>
+                </wp:positionH>
+                <wp:positionV relativeFrom="paragraph">
+                  <wp:posOffset>7444740</wp:posOffset>
+                </wp:positionV>
+                <wp:extent cx="6700520" cy="327025"/>
+                <wp:effectExtent l="0" t="0" r="5080" b="0"/>
+                <wp:wrapTight wrapText="bothSides">
+                  <wp:wrapPolygon edited="0">
+                    <wp:start x="0" y="0"/>
+                    <wp:lineTo x="0" y="20132"/>
+                    <wp:lineTo x="21555" y="20132"/>
+                    <wp:lineTo x="21555" y="0"/>
+                    <wp:lineTo x="0" y="0"/>
+                  </wp:wrapPolygon>
+                </wp:wrapTight>
+                <wp:docPr id="18" name="Text Box 18"/>
+                <wp:cNvGraphicFramePr/>
+                <a:graphic xmlns:a="http://schemas.openxmlformats.org/drawingml/2006/main">
+                  <a:graphicData uri="http://schemas.microsoft.com/office/word/2010/wordprocessingShape">
+                    <wps:wsp>
+                      <wps:cNvSpPr txBox="1"/>
+                      <wps:spPr>
+                        <a:xfrm>
+                          <a:off x="0" y="0"/>
+                          <a:ext cx="6700520" cy="327025"/>
+                        </a:xfrm>
+                        <a:prstGeom prst="rect">
+                          <a:avLst/>
+                        </a:prstGeom>
+                        <a:solidFill>
+                          <a:prstClr val="white"/>
+                        </a:solidFill>
+                        <a:ln>
+                          <a:noFill/>
+                        </a:ln>
+                      </wps:spPr>
+                      <wps:txbx>
+                        <w:txbxContent>
+                          <w:p>
+                            <w:pPr>
+                              <w:pStyle w:val="Caption"/>
+                              <w:rPr>
+                                <w:noProof/>
+                              </w:rPr>
+                            </w:pPr>
+                            <w:r>
+                              <w:t>Figure 2: the soldier-specific update method.</w:t>
+                            </w:r>
+                            <w:r>
+                              <w:t xml:space="preserve"> Much of it is identical to </w:t>
+                            </w:r>
+                            <w:proofErr w:type="spellStart"/>
+                            <w:r>
+                              <w:t>update_</w:t>
+                            </w:r>
+                            <w:proofErr w:type="gramStart"/>
+                            <w:r>
+                              <w:t>shooter</w:t>
+                            </w:r>
+                            <w:proofErr w:type="spellEnd"/>
+                            <w:r>
+                              <w:t>(</w:t>
+                            </w:r>
+                            <w:proofErr w:type="gramEnd"/>
+                            <w:r>
+                              <w:t>) from Task 16, barring the parts that were changed so it worked in the box world.</w:t>
+                            </w:r>
+                          </w:p>
+                        </w:txbxContent>
+                      </wps:txbx>
+                      <wps:bodyPr rot="0" spcFirstLastPara="0" vertOverflow="overflow" horzOverflow="overflow" vert="horz" wrap="square" lIns="0" tIns="0" rIns="0" bIns="0" numCol="1" spcCol="0" rtlCol="0" fromWordArt="0" anchor="t" anchorCtr="0" forceAA="0" compatLnSpc="1">
+                        <a:prstTxWarp prst="textNoShape">
+                          <a:avLst/>
+                        </a:prstTxWarp>
+                        <a:noAutofit/>
+                      </wps:bodyPr>
+                    </wps:wsp>
+                  </a:graphicData>
+                </a:graphic>
+                <wp14:sizeRelV relativeFrom="margin">
+                  <wp14:pctHeight>0</wp14:pctHeight>
+                </wp14:sizeRelV>
+              </wp:anchor>
+            </w:drawing>
+          </mc:Choice>
+          <mc:Fallback>
+            <w:pict>
+              <v:shapetype w14:anchorId="6E5740F5" id="_x0000_t202" coordsize="21600,21600" o:spt="202" path="m,l,21600r21600,l21600,xe">
+                <v:stroke joinstyle="miter"/>
+                <v:path gradientshapeok="t" o:connecttype="rect"/>
+              </v:shapetype>
+              <v:shape id="Text Box 18" o:spid="_x0000_s1026" type="#_x0000_t202" style="position:absolute;left:0;text-align:left;margin-left:-36.55pt;margin-top:586.2pt;width:527.6pt;height:25.75pt;z-index:-251622400;visibility:visible;mso-wrap-style:square;mso-height-percent:0;mso-wrap-distance-left:9pt;mso-wrap-distance-top:0;mso-wrap-distance-right:9pt;mso-wrap-distance-bottom:0;mso-position-horizontal:absolute;mso-position-horizontal-relative:text;mso-position-vertical:absolute;mso-position-vertical-relative:text;mso-height-percent:0;mso-height-relative:margin;v-text-anchor:top" o:gfxdata="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" stroked="f">
+                <v:textbox inset="0,0,0,0">
+                  <w:txbxContent>
+                    <w:p>
+                      <w:pPr>
+                        <w:pStyle w:val="Caption"/>
+                        <w:rPr>
+                          <w:noProof/>
+                        </w:rPr>
+                      </w:pPr>
+                      <w:r>
+                        <w:t>Figure 2: the soldier-specific update method.</w:t>
+                      </w:r>
+                      <w:r>
+                        <w:t xml:space="preserve"> Much of it is identical to </w:t>
+                      </w:r>
+                      <w:proofErr w:type="spellStart"/>
+                      <w:r>
+                        <w:t>update_</w:t>
+                      </w:r>
+                      <w:proofErr w:type="gramStart"/>
+                      <w:r>
+                        <w:t>shooter</w:t>
+                      </w:r>
+                      <w:proofErr w:type="spellEnd"/>
+                      <w:r>
+                        <w:t>(</w:t>
+                      </w:r>
+                      <w:proofErr w:type="gramEnd"/>
+                      <w:r>
+                        <w:t>) from Task 16, barring the parts that were changed so it worked in the box world.</w:t>
+                      </w:r>
+                    </w:p>
+                  </w:txbxContent>
+                </v:textbox>
+                <w10:wrap type="tight"/>
+              </v:shape>
+            </w:pict>
+          </mc:Fallback>
+        </mc:AlternateContent>
+      </w:r>
+      <w:r>
+        <w:rPr>
+          <w:noProof/>
+        </w:rPr>
+        <w:drawing>
+          <wp:anchor distT="0" distB="0" distL="114300" distR="114300" simplePos="0" relativeHeight="251669504" behindDoc="0" locked="0" layoutInCell="1" allowOverlap="1" wp14:anchorId="1C21EA4D" wp14:editId="57E97BB4">
+            <wp:simplePos x="0" y="0"/>
+            <wp:positionH relativeFrom="column">
+              <wp:posOffset>-464185</wp:posOffset>
+            </wp:positionH>
+            <wp:positionV relativeFrom="paragraph">
+              <wp:posOffset>4080510</wp:posOffset>
+            </wp:positionV>
+            <wp:extent cx="6700520" cy="3307080"/>
+            <wp:effectExtent l="0" t="0" r="5080" b="7620"/>
+            <wp:wrapTight wrapText="bothSides">
+              <wp:wrapPolygon edited="0">
+                <wp:start x="0" y="0"/>
+                <wp:lineTo x="0" y="21525"/>
+                <wp:lineTo x="21555" y="21525"/>
+                <wp:lineTo x="21555" y="0"/>
+                <wp:lineTo x="0" y="0"/>
+              </wp:wrapPolygon>
+            </wp:wrapTight>
+            <wp:docPr id="6" name="Picture 6"/>
+            <wp:cNvGraphicFramePr>
+              <a:graphicFrameLocks xmlns:a="http://schemas.openxmlformats.org/drawingml/2006/main" noChangeAspect="1"/>
+            </wp:cNvGraphicFramePr>
+            <a:graphic xmlns:a="http://schemas.openxmlformats.org/drawingml/2006/main">
+              <a:graphicData uri="http://schemas.openxmlformats.org/drawingml/2006/picture">
+                <pic:pic xmlns:pic="http://schemas.openxmlformats.org/drawingml/2006/picture">
+                  <pic:nvPicPr>
+                    <pic:cNvPr id="1" name=""/>
+                    <pic:cNvPicPr/>
+                  </pic:nvPicPr>
+                  <pic:blipFill>
+                    <a:blip r:embed="rId6"/>
+                    <a:stretch>
+                      <a:fillRect/>
+                    </a:stretch>
+                  </pic:blipFill>
+                  <pic:spPr>
+                    <a:xfrm>
+                      <a:off x="0" y="0"/>
+                      <a:ext cx="6700520" cy="3307080"/>
+                    </a:xfrm>
+                    <a:prstGeom prst="rect">
+                      <a:avLst/>
+                    </a:prstGeom>
+                  </pic:spPr>
+                </pic:pic>
+              </a:graphicData>
+            </a:graphic>
+            <wp14:sizeRelH relativeFrom="margin">
+              <wp14:pctWidth>0</wp14:pctWidth>
+            </wp14:sizeRelH>
+            <wp14:sizeRelV relativeFrom="margin">
+              <wp14:pctHeight>0</wp14:pctHeight>
+            </wp14:sizeRelV>
+          </wp:anchor>
+        </w:drawing>
+      </w:r>
+      <w:r>
+        <w:rPr>
+          <w:noProof/>
+        </w:rPr>
+        <mc:AlternateContent>
+          <mc:Choice Requires="wps">
+            <w:drawing>
+              <wp:anchor distT="0" distB="0" distL="114300" distR="114300" simplePos="0" relativeHeight="251692032" behindDoc="1" locked="0" layoutInCell="1" allowOverlap="1" wp14:anchorId="6A361790" wp14:editId="03DA4D2A">
+                <wp:simplePos x="0" y="0"/>
+                <wp:positionH relativeFrom="column">
+                  <wp:posOffset>-66675</wp:posOffset>
+                </wp:positionH>
+                <wp:positionV relativeFrom="paragraph">
+                  <wp:posOffset>3811270</wp:posOffset>
+                </wp:positionV>
+                <wp:extent cx="5731510" cy="635"/>
+                <wp:effectExtent l="0" t="0" r="0" b="0"/>
+                <wp:wrapTight wrapText="bothSides">
+                  <wp:wrapPolygon edited="0">
+                    <wp:start x="0" y="0"/>
+                    <wp:lineTo x="0" y="21600"/>
+                    <wp:lineTo x="21600" y="21600"/>
+                    <wp:lineTo x="21600" y="0"/>
+                  </wp:wrapPolygon>
+                </wp:wrapTight>
+                <wp:docPr id="17" name="Text Box 17"/>
+                <wp:cNvGraphicFramePr/>
+                <a:graphic xmlns:a="http://schemas.openxmlformats.org/drawingml/2006/main">
+                  <a:graphicData uri="http://schemas.microsoft.com/office/word/2010/wordprocessingShape">
+                    <wps:wsp>
+                      <wps:cNvSpPr txBox="1"/>
+                      <wps:spPr>
+                        <a:xfrm>
+                          <a:off x="0" y="0"/>
+                          <a:ext cx="5731510" cy="635"/>
+                        </a:xfrm>
+                        <a:prstGeom prst="rect">
+                          <a:avLst/>
+                        </a:prstGeom>
+                        <a:solidFill>
+                          <a:prstClr val="white"/>
+                        </a:solidFill>
+                        <a:ln>
+                          <a:noFill/>
+                        </a:ln>
+                      </wps:spPr>
+                      <wps:txbx>
+                        <w:txbxContent>
+                          <w:p>
+                            <w:pPr>
+                              <w:pStyle w:val="Caption"/>
+                            </w:pPr>
+                            <w:r>
+                              <w:t xml:space="preserve">Figure </w:t>
+                            </w:r>
+                            <w:fldSimple w:instr=" SEQ Figure \* ARABIC ">
+                              <w:r>
+                                <w:rPr>
+                                  <w:noProof/>
+                                </w:rPr>
+                                <w:t>1</w:t>
+                              </w:r>
+                            </w:fldSimple>
+                            <w:r>
+                              <w:t>: the agents’ new update method for operating in the box world.</w:t>
+                            </w:r>
+                          </w:p>
+                        </w:txbxContent>
+                      </wps:txbx>
+                      <wps:bodyPr rot="0" spcFirstLastPara="0" vertOverflow="overflow" horzOverflow="overflow" vert="horz" wrap="square" lIns="0" tIns="0" rIns="0" bIns="0" numCol="1" spcCol="0" rtlCol="0" fromWordArt="0" anchor="t" anchorCtr="0" forceAA="0" compatLnSpc="1">
+                        <a:prstTxWarp prst="textNoShape">
+                          <a:avLst/>
+                        </a:prstTxWarp>
+                        <a:spAutoFit/>
+                      </wps:bodyPr>
+                    </wps:wsp>
+                  </a:graphicData>
+                </a:graphic>
+              </wp:anchor>
+            </w:drawing>
+          </mc:Choice>
+          <mc:Fallback>
+            <w:pict>
+              <v:shape w14:anchorId="6A361790" id="Text Box 17" o:spid="_x0000_s1027" type="#_x0000_t202" style="position:absolute;left:0;text-align:left;margin-left:-5.25pt;margin-top:300.1pt;width:451.3pt;height:.05pt;z-index:-251624448;visibility:visible;mso-wrap-style:square;mso-wrap-distance-left:9pt;mso-wrap-distance-top:0;mso-wrap-distance-right:9pt;mso-wrap-distance-bottom:0;mso-position-horizontal:absolute;mso-position-horizontal-relative:text;mso-position-vertical:absolute;mso-position-vertical-relative:text;v-text-anchor:top" o:gfxdata="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" stroked="f">
+                <v:textbox style="mso-fit-shape-to-text:t" inset="0,0,0,0">
+                  <w:txbxContent>
+                    <w:p>
+                      <w:pPr>
+                        <w:pStyle w:val="Caption"/>
+                      </w:pPr>
+                      <w:r>
+                        <w:t xml:space="preserve">Figure </w:t>
+                      </w:r>
+                      <w:fldSimple w:instr=" SEQ Figure \* ARABIC ">
+                        <w:r>
+                          <w:rPr>
+                            <w:noProof/>
+                          </w:rPr>
+                          <w:t>1</w:t>
+                        </w:r>
+                      </w:fldSimple>
+                      <w:r>
+                        <w:t>: the agents’ new update method for operating in the box world.</w:t>
+                      </w:r>
+                    </w:p>
+                  </w:txbxContent>
+                </v:textbox>
+                <w10:wrap type="tight"/>
+              </v:shape>
+            </w:pict>
+          </mc:Fallback>
+        </mc:AlternateContent>
+      </w:r>
+      <w:r>
+        <w:rPr>
+          <w:noProof/>
+        </w:rPr>
+        <w:drawing>
+          <wp:anchor distT="0" distB="0" distL="114300" distR="114300" simplePos="0" relativeHeight="251667456" behindDoc="0" locked="0" layoutInCell="1" allowOverlap="1" wp14:anchorId="0796A16C" wp14:editId="12C0880D">
+            <wp:simplePos x="0" y="0"/>
+            <wp:positionH relativeFrom="column">
+              <wp:posOffset>-66675</wp:posOffset>
+            </wp:positionH>
+            <wp:positionV relativeFrom="paragraph">
+              <wp:posOffset>297815</wp:posOffset>
+            </wp:positionV>
+            <wp:extent cx="5731510" cy="3456305"/>
+            <wp:effectExtent l="0" t="0" r="2540" b="0"/>
+            <wp:wrapTight wrapText="bothSides">
+              <wp:wrapPolygon edited="0">
+                <wp:start x="0" y="0"/>
+                <wp:lineTo x="0" y="21429"/>
+                <wp:lineTo x="21538" y="21429"/>
+                <wp:lineTo x="21538" y="0"/>
+                <wp:lineTo x="0" y="0"/>
+              </wp:wrapPolygon>
+            </wp:wrapTight>
+            <wp:docPr id="5" name="Picture 5"/>
+            <wp:cNvGraphicFramePr>
+              <a:graphicFrameLocks xmlns:a="http://schemas.openxmlformats.org/drawingml/2006/main" noChangeAspect="1"/>
+            </wp:cNvGraphicFramePr>
+            <a:graphic xmlns:a="http://schemas.openxmlformats.org/drawingml/2006/main">
+              <a:graphicData uri="http://schemas.openxmlformats.org/drawingml/2006/picture">
+                <pic:pic xmlns:pic="http://schemas.openxmlformats.org/drawingml/2006/picture">
+                  <pic:nvPicPr>
+                    <pic:cNvPr id="1" name=""/>
+                    <pic:cNvPicPr/>
+                  </pic:nvPicPr>
+                  <pic:blipFill>
+                    <a:blip r:embed="rId7"/>
+                    <a:stretch>
+                      <a:fillRect/>
+                    </a:stretch>
+                  </pic:blipFill>
+                  <pic:spPr>
+                    <a:xfrm>
+                      <a:off x="0" y="0"/>
+                      <a:ext cx="5731510" cy="3456305"/>
+                    </a:xfrm>
+                    <a:prstGeom prst="rect">
+                      <a:avLst/>
+                    </a:prstGeom>
+                  </pic:spPr>
+                </pic:pic>
+              </a:graphicData>
+            </a:graphic>
+          </wp:anchor>
+        </w:drawing>
+      </w:r>
+      <w:r>
+        <w:t>Code Snippets</w:t>
+      </w:r>
+    </w:p>
+    <w:p>
+      <w:pPr>
+        <w:rPr>
+          <w:noProof/>
+        </w:rPr>
+      </w:pPr>
+    </w:p>
+    <w:p>
+      <w:r>
+        <w:rPr>
+          <w:noProof/>
+        </w:rPr>
+        <mc:AlternateContent>
+          <mc:Choice Requires="wps">
+            <w:drawing>
+              <wp:anchor distT="0" distB="0" distL="114300" distR="114300" simplePos="0" relativeHeight="251696128" behindDoc="1" locked="0" layoutInCell="1" allowOverlap="1" wp14:anchorId="55F193B8" wp14:editId="2693CBCC">
+                <wp:simplePos x="0" y="0"/>
+                <wp:positionH relativeFrom="column">
+                  <wp:posOffset>2551430</wp:posOffset>
+                </wp:positionH>
+                <wp:positionV relativeFrom="paragraph">
+                  <wp:posOffset>98425</wp:posOffset>
+                </wp:positionV>
+                <wp:extent cx="2343150" cy="635"/>
+                <wp:effectExtent l="0" t="0" r="0" b="0"/>
+                <wp:wrapTight wrapText="bothSides">
+                  <wp:wrapPolygon edited="0">
+                    <wp:start x="0" y="0"/>
+                    <wp:lineTo x="0" y="21600"/>
+                    <wp:lineTo x="21600" y="21600"/>
+                    <wp:lineTo x="21600" y="0"/>
+                  </wp:wrapPolygon>
+                </wp:wrapTight>
+                <wp:docPr id="19" name="Text Box 19"/>
+                <wp:cNvGraphicFramePr/>
+                <a:graphic xmlns:a="http://schemas.openxmlformats.org/drawingml/2006/main">
+                  <a:graphicData uri="http://schemas.microsoft.com/office/word/2010/wordprocessingShape">
+                    <wps:wsp>
+                      <wps:cNvSpPr txBox="1"/>
+                      <wps:spPr>
+                        <a:xfrm>
+                          <a:off x="0" y="0"/>
+                          <a:ext cx="2343150" cy="635"/>
+                        </a:xfrm>
+                        <a:prstGeom prst="rect">
+                          <a:avLst/>
+                        </a:prstGeom>
+                        <a:solidFill>
+                          <a:prstClr val="white"/>
+                        </a:solidFill>
+                        <a:ln>
+                          <a:noFill/>
+                        </a:ln>
+                      </wps:spPr>
+                      <wps:txbx>
+                        <w:txbxContent>
+                          <w:p>
+                            <w:pPr>
+                              <w:pStyle w:val="Caption"/>
+                              <w:rPr>
+                                <w:noProof/>
+                              </w:rPr>
+                            </w:pPr>
+                            <w:r>
+                              <w:t>Figure 3: the fugitive-specific update method. Currently, fugitives just wander.</w:t>
+                            </w:r>
+                          </w:p>
+                        </w:txbxContent>
+                      </wps:txbx>
+                      <wps:bodyPr rot="0" spcFirstLastPara="0" vertOverflow="overflow" horzOverflow="overflow" vert="horz" wrap="square" lIns="0" tIns="0" rIns="0" bIns="0" numCol="1" spcCol="0" rtlCol="0" fromWordArt="0" anchor="t" anchorCtr="0" forceAA="0" compatLnSpc="1">
+                        <a:prstTxWarp prst="textNoShape">
+                          <a:avLst/>
+                        </a:prstTxWarp>
+                        <a:spAutoFit/>
+                      </wps:bodyPr>
+                    </wps:wsp>
+                  </a:graphicData>
+                </a:graphic>
+              </wp:anchor>
+            </w:drawing>
+          </mc:Choice>
+          <mc:Fallback>
+            <w:pict>
+              <v:shape w14:anchorId="55F193B8" id="Text Box 19" o:spid="_x0000_s1028" type="#_x0000_t202" style="position:absolute;left:0;text-align:left;margin-left:200.9pt;margin-top:7.75pt;width:184.5pt;height:.05pt;z-index:-251620352;visibility:visible;mso-wrap-style:square;mso-wrap-distance-left:9pt;mso-wrap-distance-top:0;mso-wrap-distance-right:9pt;mso-wrap-distance-bottom:0;mso-position-horizontal:absolute;mso-position-horizontal-relative:text;mso-position-vertical:absolute;mso-position-vertical-relative:text;v-text-anchor:top" o:gfxdata="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" stroked="f">
+                <v:textbox style="mso-fit-shape-to-text:t" inset="0,0,0,0">
+                  <w:txbxContent>
+                    <w:p>
+                      <w:pPr>
+                        <w:pStyle w:val="Caption"/>
+                        <w:rPr>
+                          <w:noProof/>
+                        </w:rPr>
+                      </w:pPr>
+                      <w:r>
+                        <w:t>Figure 3: the fugitive-specific update method. Currently, fugitives just wander.</w:t>
+                      </w:r>
+                    </w:p>
+                  </w:txbxContent>
+                </v:textbox>
+                <w10:wrap type="tight"/>
+              </v:shape>
+            </w:pict>
+          </mc:Fallback>
+        </mc:AlternateContent>
+      </w:r>
+      <w:r>
+        <w:rPr>
+          <w:noProof/>
+        </w:rPr>
+        <w:drawing>
+          <wp:anchor distT="0" distB="0" distL="114300" distR="114300" simplePos="0" relativeHeight="251671552" behindDoc="0" locked="0" layoutInCell="1" allowOverlap="1" wp14:anchorId="170DA74E" wp14:editId="6C335634">
+            <wp:simplePos x="0" y="0"/>
+            <wp:positionH relativeFrom="column">
+              <wp:posOffset>84455</wp:posOffset>
+            </wp:positionH>
+            <wp:positionV relativeFrom="paragraph">
+              <wp:posOffset>104775</wp:posOffset>
+            </wp:positionV>
+            <wp:extent cx="2343150" cy="800100"/>
+            <wp:effectExtent l="0" t="0" r="0" b="0"/>
+            <wp:wrapTight wrapText="bothSides">
+              <wp:wrapPolygon edited="0">
+                <wp:start x="0" y="0"/>
+                <wp:lineTo x="0" y="21086"/>
+                <wp:lineTo x="21424" y="21086"/>
+                <wp:lineTo x="21424" y="0"/>
+                <wp:lineTo x="0" y="0"/>
+              </wp:wrapPolygon>
+            </wp:wrapTight>
+            <wp:docPr id="7" name="Picture 7"/>
+            <wp:cNvGraphicFramePr>
+              <a:graphicFrameLocks xmlns:a="http://schemas.openxmlformats.org/drawingml/2006/main" noChangeAspect="1"/>
+            </wp:cNvGraphicFramePr>
+            <a:graphic xmlns:a="http://schemas.openxmlformats.org/drawingml/2006/main">
+              <a:graphicData uri="http://schemas.openxmlformats.org/drawingml/2006/picture">
+                <pic:pic xmlns:pic="http://schemas.openxmlformats.org/drawingml/2006/picture">
+                  <pic:nvPicPr>
+                    <pic:cNvPr id="1" name=""/>
+                    <pic:cNvPicPr/>
+                  </pic:nvPicPr>
+                  <pic:blipFill>
+                    <a:blip r:embed="rId8"/>
+                    <a:stretch>
+                      <a:fillRect/>
+                    </a:stretch>
+                  </pic:blipFill>
+                  <pic:spPr>
+                    <a:xfrm>
+                      <a:off x="0" y="0"/>
+                      <a:ext cx="2343150" cy="800100"/>
+                    </a:xfrm>
+                    <a:prstGeom prst="rect">
+                      <a:avLst/>
+                    </a:prstGeom>
+                  </pic:spPr>
+                </pic:pic>
+              </a:graphicData>
+            </a:graphic>
+          </wp:anchor>
+        </w:drawing>
+      </w:r>
+      <w:r>
+        <w:br w:type="page"/>
+      </w:r>
+    </w:p>
+    <w:p>
+      <w:r>
+        <w:rPr>
+          <w:noProof/>
+        </w:rPr>
+        <w:lastRenderedPageBreak/>
+        <mc:AlternateContent>
+          <mc:Choice Requires="wps">
+            <w:drawing>
+              <wp:anchor distT="0" distB="0" distL="114300" distR="114300" simplePos="0" relativeHeight="251702272" behindDoc="1" locked="0" layoutInCell="1" allowOverlap="1" wp14:anchorId="72FE968C" wp14:editId="4CD52E87">
+                <wp:simplePos x="0" y="0"/>
+                <wp:positionH relativeFrom="column">
+                  <wp:posOffset>-10160</wp:posOffset>
+                </wp:positionH>
+                <wp:positionV relativeFrom="paragraph">
+                  <wp:posOffset>8437245</wp:posOffset>
+                </wp:positionV>
+                <wp:extent cx="5731510" cy="635"/>
+                <wp:effectExtent l="0" t="0" r="0" b="0"/>
+                <wp:wrapTight wrapText="bothSides">
+                  <wp:wrapPolygon edited="0">
+                    <wp:start x="0" y="0"/>
+                    <wp:lineTo x="0" y="21600"/>
+                    <wp:lineTo x="21600" y="21600"/>
+                    <wp:lineTo x="21600" y="0"/>
+                  </wp:wrapPolygon>
+                </wp:wrapTight>
+                <wp:docPr id="22" name="Text Box 22"/>
+                <wp:cNvGraphicFramePr/>
+                <a:graphic xmlns:a="http://schemas.openxmlformats.org/drawingml/2006/main">
+                  <a:graphicData uri="http://schemas.microsoft.com/office/word/2010/wordprocessingShape">
+                    <wps:wsp>
+                      <wps:cNvSpPr txBox="1"/>
+                      <wps:spPr>
+                        <a:xfrm>
+                          <a:off x="0" y="0"/>
+                          <a:ext cx="5731510" cy="635"/>
+                        </a:xfrm>
+                        <a:prstGeom prst="rect">
+                          <a:avLst/>
+                        </a:prstGeom>
+                        <a:solidFill>
+                          <a:prstClr val="white"/>
+                        </a:solidFill>
+                        <a:ln>
+                          <a:noFill/>
+                        </a:ln>
+                      </wps:spPr>
+                      <wps:txbx>
+                        <w:txbxContent>
+                          <w:p>
+                            <w:pPr>
+                              <w:pStyle w:val="Caption"/>
+                              <w:rPr>
+                                <w:noProof/>
+                              </w:rPr>
+                            </w:pPr>
+                            <w:r>
+                              <w:t>Figure 6: the agent’s movement methods.</w:t>
+                            </w:r>
+                          </w:p>
+                        </w:txbxContent>
+                      </wps:txbx>
+                      <wps:bodyPr rot="0" spcFirstLastPara="0" vertOverflow="overflow" horzOverflow="overflow" vert="horz" wrap="square" lIns="0" tIns="0" rIns="0" bIns="0" numCol="1" spcCol="0" rtlCol="0" fromWordArt="0" anchor="t" anchorCtr="0" forceAA="0" compatLnSpc="1">
+                        <a:prstTxWarp prst="textNoShape">
+                          <a:avLst/>
+                        </a:prstTxWarp>
+                        <a:spAutoFit/>
+                      </wps:bodyPr>
+                    </wps:wsp>
+                  </a:graphicData>
+                </a:graphic>
+              </wp:anchor>
+            </w:drawing>
+          </mc:Choice>
+          <mc:Fallback>
+            <w:pict>
+              <v:shape w14:anchorId="72FE968C" id="Text Box 22" o:spid="_x0000_s1029" type="#_x0000_t202" style="position:absolute;left:0;text-align:left;margin-left:-.8pt;margin-top:664.35pt;width:451.3pt;height:.05pt;z-index:-251614208;visibility:visible;mso-wrap-style:square;mso-wrap-distance-left:9pt;mso-wrap-distance-top:0;mso-wrap-distance-right:9pt;mso-wrap-distance-bottom:0;mso-position-horizontal:absolute;mso-position-horizontal-relative:text;mso-position-vertical:absolute;mso-position-vertical-relative:text;v-text-anchor:top" o:gfxdata="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" stroked="f">
+                <v:textbox style="mso-fit-shape-to-text:t" inset="0,0,0,0">
+                  <w:txbxContent>
+                    <w:p>
+                      <w:pPr>
+                        <w:pStyle w:val="Caption"/>
+                        <w:rPr>
+                          <w:noProof/>
+                        </w:rPr>
+                      </w:pPr>
+                      <w:r>
+                        <w:t>Figure 6: the agent’s movement methods.</w:t>
+                      </w:r>
+                    </w:p>
+                  </w:txbxContent>
+                </v:textbox>
+                <w10:wrap type="tight"/>
+              </v:shape>
+            </w:pict>
+          </mc:Fallback>
+        </mc:AlternateContent>
+      </w:r>
+      <w:r>
+        <w:rPr>
+          <w:noProof/>
+        </w:rPr>
+        <w:drawing>
+          <wp:anchor distT="0" distB="0" distL="114300" distR="114300" simplePos="0" relativeHeight="251675648" behindDoc="0" locked="0" layoutInCell="1" allowOverlap="1" wp14:anchorId="6FB547D7" wp14:editId="325D8BA4">
+            <wp:simplePos x="0" y="0"/>
+            <wp:positionH relativeFrom="column">
+              <wp:posOffset>-10160</wp:posOffset>
+            </wp:positionH>
+            <wp:positionV relativeFrom="paragraph">
+              <wp:posOffset>7670800</wp:posOffset>
+            </wp:positionV>
+            <wp:extent cx="5731510" cy="709295"/>
+            <wp:effectExtent l="0" t="0" r="2540" b="0"/>
+            <wp:wrapTight wrapText="bothSides">
+              <wp:wrapPolygon edited="0">
+                <wp:start x="0" y="0"/>
+                <wp:lineTo x="0" y="20885"/>
+                <wp:lineTo x="21538" y="20885"/>
+                <wp:lineTo x="21538" y="0"/>
+                <wp:lineTo x="0" y="0"/>
+              </wp:wrapPolygon>
+            </wp:wrapTight>
+            <wp:docPr id="9" name="Picture 9"/>
+            <wp:cNvGraphicFramePr>
+              <a:graphicFrameLocks xmlns:a="http://schemas.openxmlformats.org/drawingml/2006/main" noChangeAspect="1"/>
+            </wp:cNvGraphicFramePr>
+            <a:graphic xmlns:a="http://schemas.openxmlformats.org/drawingml/2006/main">
+              <a:graphicData uri="http://schemas.openxmlformats.org/drawingml/2006/picture">
+                <pic:pic xmlns:pic="http://schemas.openxmlformats.org/drawingml/2006/picture">
+                  <pic:nvPicPr>
+                    <pic:cNvPr id="1" name=""/>
+                    <pic:cNvPicPr/>
+                  </pic:nvPicPr>
+                  <pic:blipFill>
+                    <a:blip r:embed="rId9"/>
+                    <a:stretch>
+                      <a:fillRect/>
+                    </a:stretch>
+                  </pic:blipFill>
+                  <pic:spPr>
+                    <a:xfrm>
+                      <a:off x="0" y="0"/>
+                      <a:ext cx="5731510" cy="709295"/>
+                    </a:xfrm>
+                    <a:prstGeom prst="rect">
+                      <a:avLst/>
+                    </a:prstGeom>
+                  </pic:spPr>
+                </pic:pic>
+              </a:graphicData>
+            </a:graphic>
+          </wp:anchor>
+        </w:drawing>
+      </w:r>
+      <w:r>
+        <w:rPr>
+          <w:noProof/>
+        </w:rPr>
+        <w:drawing>
+          <wp:anchor distT="0" distB="0" distL="114300" distR="114300" simplePos="0" relativeHeight="251673600" behindDoc="0" locked="0" layoutInCell="1" allowOverlap="1" wp14:anchorId="68EBB0D4" wp14:editId="2EEF6E0C">
+            <wp:simplePos x="0" y="0"/>
+            <wp:positionH relativeFrom="column">
+              <wp:posOffset>-8255</wp:posOffset>
+            </wp:positionH>
+            <wp:positionV relativeFrom="paragraph">
+              <wp:posOffset>5105580</wp:posOffset>
+            </wp:positionV>
+            <wp:extent cx="5731510" cy="2564130"/>
+            <wp:effectExtent l="0" t="0" r="2540" b="7620"/>
+            <wp:wrapTight wrapText="bothSides">
+              <wp:wrapPolygon edited="0">
+                <wp:start x="0" y="0"/>
+                <wp:lineTo x="0" y="21504"/>
+                <wp:lineTo x="21538" y="21504"/>
+                <wp:lineTo x="21538" y="0"/>
+                <wp:lineTo x="0" y="0"/>
+              </wp:wrapPolygon>
+            </wp:wrapTight>
+            <wp:docPr id="8" name="Picture 8"/>
+            <wp:cNvGraphicFramePr>
+              <a:graphicFrameLocks xmlns:a="http://schemas.openxmlformats.org/drawingml/2006/main" noChangeAspect="1"/>
+            </wp:cNvGraphicFramePr>
+            <a:graphic xmlns:a="http://schemas.openxmlformats.org/drawingml/2006/main">
+              <a:graphicData uri="http://schemas.openxmlformats.org/drawingml/2006/picture">
+                <pic:pic xmlns:pic="http://schemas.openxmlformats.org/drawingml/2006/picture">
+                  <pic:nvPicPr>
+                    <pic:cNvPr id="1" name=""/>
+                    <pic:cNvPicPr/>
+                  </pic:nvPicPr>
+                  <pic:blipFill>
+                    <a:blip r:embed="rId10"/>
+                    <a:stretch>
+                      <a:fillRect/>
+                    </a:stretch>
+                  </pic:blipFill>
+                  <pic:spPr>
+                    <a:xfrm>
+                      <a:off x="0" y="0"/>
+                      <a:ext cx="5731510" cy="2564130"/>
+                    </a:xfrm>
+                    <a:prstGeom prst="rect">
+                      <a:avLst/>
+                    </a:prstGeom>
+                  </pic:spPr>
+                </pic:pic>
+              </a:graphicData>
+            </a:graphic>
+          </wp:anchor>
+        </w:drawing>
+      </w:r>
+      <w:r>
+        <w:rPr>
+          <w:noProof/>
+        </w:rPr>
+        <mc:AlternateContent>
+          <mc:Choice Requires="wps">
+            <w:drawing>
+              <wp:anchor distT="0" distB="0" distL="114300" distR="114300" simplePos="0" relativeHeight="251700224" behindDoc="1" locked="0" layoutInCell="1" allowOverlap="1" wp14:anchorId="6AFCF3A4" wp14:editId="221EAF2C">
+                <wp:simplePos x="0" y="0"/>
+                <wp:positionH relativeFrom="column">
+                  <wp:posOffset>1905</wp:posOffset>
+                </wp:positionH>
+                <wp:positionV relativeFrom="paragraph">
+                  <wp:posOffset>4580255</wp:posOffset>
+                </wp:positionV>
+                <wp:extent cx="5731510" cy="635"/>
+                <wp:effectExtent l="0" t="0" r="0" b="0"/>
+                <wp:wrapTight wrapText="bothSides">
+                  <wp:wrapPolygon edited="0">
+                    <wp:start x="0" y="0"/>
+                    <wp:lineTo x="0" y="21600"/>
+                    <wp:lineTo x="21600" y="21600"/>
+                    <wp:lineTo x="21600" y="0"/>
+                  </wp:wrapPolygon>
+                </wp:wrapTight>
+                <wp:docPr id="21" name="Text Box 21"/>
+                <wp:cNvGraphicFramePr/>
+                <a:graphic xmlns:a="http://schemas.openxmlformats.org/drawingml/2006/main">
+                  <a:graphicData uri="http://schemas.microsoft.com/office/word/2010/wordprocessingShape">
+                    <wps:wsp>
+                      <wps:cNvSpPr txBox="1"/>
+                      <wps:spPr>
+                        <a:xfrm>
+                          <a:off x="0" y="0"/>
+                          <a:ext cx="5731510" cy="635"/>
+                        </a:xfrm>
+                        <a:prstGeom prst="rect">
+                          <a:avLst/>
+                        </a:prstGeom>
+                        <a:solidFill>
+                          <a:prstClr val="white"/>
+                        </a:solidFill>
+                        <a:ln>
+                          <a:noFill/>
+                        </a:ln>
+                      </wps:spPr>
+                      <wps:txbx>
+                        <w:txbxContent>
+                          <w:p>
+                            <w:pPr>
+                              <w:pStyle w:val="Caption"/>
+                              <w:rPr>
+                                <w:noProof/>
+                              </w:rPr>
+                            </w:pPr>
+                            <w:r>
+                              <w:t>Figure 5: the soldier’s look method for checking if a fugitive is within its awareness range.</w:t>
+                            </w:r>
+                          </w:p>
+                        </w:txbxContent>
+                      </wps:txbx>
+                      <wps:bodyPr rot="0" spcFirstLastPara="0" vertOverflow="overflow" horzOverflow="overflow" vert="horz" wrap="square" lIns="0" tIns="0" rIns="0" bIns="0" numCol="1" spcCol="0" rtlCol="0" fromWordArt="0" anchor="t" anchorCtr="0" forceAA="0" compatLnSpc="1">
+                        <a:prstTxWarp prst="textNoShape">
+                          <a:avLst/>
+                        </a:prstTxWarp>
+                        <a:spAutoFit/>
+                      </wps:bodyPr>
+                    </wps:wsp>
+                  </a:graphicData>
+                </a:graphic>
+              </wp:anchor>
+            </w:drawing>
+          </mc:Choice>
+          <mc:Fallback>
+            <w:pict>
+              <v:shape w14:anchorId="6AFCF3A4" id="Text Box 21" o:spid="_x0000_s1030" type="#_x0000_t202" style="position:absolute;left:0;text-align:left;margin-left:.15pt;margin-top:360.65pt;width:451.3pt;height:.05pt;z-index:-251616256;visibility:visible;mso-wrap-style:square;mso-wrap-distance-left:9pt;mso-wrap-distance-top:0;mso-wrap-distance-right:9pt;mso-wrap-distance-bottom:0;mso-position-horizontal:absolute;mso-position-horizontal-relative:text;mso-position-vertical:absolute;mso-position-vertical-relative:text;v-text-anchor:top" o:gfxdata="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" stroked="f">
+                <v:textbox style="mso-fit-shape-to-text:t" inset="0,0,0,0">
+                  <w:txbxContent>
+                    <w:p>
+                      <w:pPr>
+                        <w:pStyle w:val="Caption"/>
+                        <w:rPr>
+                          <w:noProof/>
+                        </w:rPr>
+                      </w:pPr>
+                      <w:r>
+                        <w:t>Figure 5: the soldier’s look method for checking if a fugitive is within its awareness range.</w:t>
+                      </w:r>
+                    </w:p>
+                  </w:txbxContent>
+                </v:textbox>
+                <w10:wrap type="tight"/>
+              </v:shape>
+            </w:pict>
+          </mc:Fallback>
+        </mc:AlternateContent>
+      </w:r>
+      <w:r>
+        <w:rPr>
+          <w:noProof/>
+        </w:rPr>
+        <w:drawing>
+          <wp:anchor distT="0" distB="0" distL="114300" distR="114300" simplePos="0" relativeHeight="251681792" behindDoc="0" locked="0" layoutInCell="1" allowOverlap="1" wp14:anchorId="158CC3D9" wp14:editId="0E32E582">
+            <wp:simplePos x="0" y="0"/>
+            <wp:positionH relativeFrom="column">
+              <wp:posOffset>1905</wp:posOffset>
+            </wp:positionH>
+            <wp:positionV relativeFrom="paragraph">
+              <wp:posOffset>3737610</wp:posOffset>
+            </wp:positionV>
+            <wp:extent cx="5731510" cy="795020"/>
+            <wp:effectExtent l="0" t="0" r="2540" b="5080"/>
+            <wp:wrapTight wrapText="bothSides">
+              <wp:wrapPolygon edited="0">
+                <wp:start x="0" y="0"/>
+                <wp:lineTo x="0" y="21220"/>
+                <wp:lineTo x="21538" y="21220"/>
+                <wp:lineTo x="21538" y="0"/>
+                <wp:lineTo x="0" y="0"/>
+              </wp:wrapPolygon>
+            </wp:wrapTight>
+            <wp:docPr id="12" name="Picture 12"/>
+            <wp:cNvGraphicFramePr>
+              <a:graphicFrameLocks xmlns:a="http://schemas.openxmlformats.org/drawingml/2006/main" noChangeAspect="1"/>
+            </wp:cNvGraphicFramePr>
+            <a:graphic xmlns:a="http://schemas.openxmlformats.org/drawingml/2006/main">
+              <a:graphicData uri="http://schemas.openxmlformats.org/drawingml/2006/picture">
+                <pic:pic xmlns:pic="http://schemas.openxmlformats.org/drawingml/2006/picture">
+                  <pic:nvPicPr>
+                    <pic:cNvPr id="1" name=""/>
+                    <pic:cNvPicPr/>
+                  </pic:nvPicPr>
+                  <pic:blipFill>
+                    <a:blip r:embed="rId11"/>
+                    <a:stretch>
+                      <a:fillRect/>
+                    </a:stretch>
+                  </pic:blipFill>
+                  <pic:spPr>
+                    <a:xfrm>
+                      <a:off x="0" y="0"/>
+                      <a:ext cx="5731510" cy="795020"/>
+                    </a:xfrm>
+                    <a:prstGeom prst="rect">
+                      <a:avLst/>
+                    </a:prstGeom>
+                  </pic:spPr>
+                </pic:pic>
+              </a:graphicData>
+            </a:graphic>
+          </wp:anchor>
+        </w:drawing>
+      </w:r>
+      <w:r>
+        <w:rPr>
+          <w:noProof/>
+        </w:rPr>
+        <w:drawing>
+          <wp:anchor distT="0" distB="0" distL="114300" distR="114300" simplePos="0" relativeHeight="251683840" behindDoc="0" locked="0" layoutInCell="1" allowOverlap="1" wp14:anchorId="3D2E66B4" wp14:editId="519B5A62">
+            <wp:simplePos x="0" y="0"/>
+            <wp:positionH relativeFrom="column">
+              <wp:posOffset>13970</wp:posOffset>
+            </wp:positionH>
+            <wp:positionV relativeFrom="paragraph">
+              <wp:posOffset>1702435</wp:posOffset>
+            </wp:positionV>
+            <wp:extent cx="5731510" cy="1551940"/>
+            <wp:effectExtent l="0" t="0" r="2540" b="0"/>
+            <wp:wrapTight wrapText="bothSides">
+              <wp:wrapPolygon edited="0">
+                <wp:start x="0" y="0"/>
+                <wp:lineTo x="0" y="21211"/>
+                <wp:lineTo x="21538" y="21211"/>
+                <wp:lineTo x="21538" y="0"/>
+                <wp:lineTo x="0" y="0"/>
+              </wp:wrapPolygon>
+            </wp:wrapTight>
+            <wp:docPr id="13" name="Picture 13"/>
+            <wp:cNvGraphicFramePr>
+              <a:graphicFrameLocks xmlns:a="http://schemas.openxmlformats.org/drawingml/2006/main" noChangeAspect="1"/>
+            </wp:cNvGraphicFramePr>
+            <a:graphic xmlns:a="http://schemas.openxmlformats.org/drawingml/2006/main">
+              <a:graphicData uri="http://schemas.openxmlformats.org/drawingml/2006/picture">
+                <pic:pic xmlns:pic="http://schemas.openxmlformats.org/drawingml/2006/picture">
+                  <pic:nvPicPr>
+                    <pic:cNvPr id="1" name=""/>
+                    <pic:cNvPicPr/>
+                  </pic:nvPicPr>
+                  <pic:blipFill>
+                    <a:blip r:embed="rId12"/>
+                    <a:stretch>
+                      <a:fillRect/>
+                    </a:stretch>
+                  </pic:blipFill>
+                  <pic:spPr>
+                    <a:xfrm>
+                      <a:off x="0" y="0"/>
+                      <a:ext cx="5731510" cy="1551940"/>
+                    </a:xfrm>
+                    <a:prstGeom prst="rect">
+                      <a:avLst/>
+                    </a:prstGeom>
+                  </pic:spPr>
+                </pic:pic>
+              </a:graphicData>
+            </a:graphic>
+          </wp:anchor>
+        </w:drawing>
+      </w:r>
+      <w:r>
+        <w:rPr>
+          <w:noProof/>
+        </w:rPr>
+        <mc:AlternateContent>
+          <mc:Choice Requires="wps">
+            <w:drawing>
+              <wp:anchor distT="0" distB="0" distL="114300" distR="114300" simplePos="0" relativeHeight="251698176" behindDoc="1" locked="0" layoutInCell="1" allowOverlap="1" wp14:anchorId="635BD83B" wp14:editId="4FE7373E">
+                <wp:simplePos x="0" y="0"/>
+                <wp:positionH relativeFrom="column">
+                  <wp:posOffset>4445</wp:posOffset>
+                </wp:positionH>
+                <wp:positionV relativeFrom="paragraph">
+                  <wp:posOffset>3311525</wp:posOffset>
+                </wp:positionV>
+                <wp:extent cx="5731510" cy="635"/>
+                <wp:effectExtent l="0" t="0" r="0" b="0"/>
+                <wp:wrapTight wrapText="bothSides">
+                  <wp:wrapPolygon edited="0">
+                    <wp:start x="0" y="0"/>
+                    <wp:lineTo x="0" y="21600"/>
+                    <wp:lineTo x="21600" y="21600"/>
+                    <wp:lineTo x="21600" y="0"/>
+                  </wp:wrapPolygon>
+                </wp:wrapTight>
+                <wp:docPr id="20" name="Text Box 20"/>
+                <wp:cNvGraphicFramePr/>
+                <a:graphic xmlns:a="http://schemas.openxmlformats.org/drawingml/2006/main">
+                  <a:graphicData uri="http://schemas.microsoft.com/office/word/2010/wordprocessingShape">
+                    <wps:wsp>
+                      <wps:cNvSpPr txBox="1"/>
+                      <wps:spPr>
+                        <a:xfrm>
+                          <a:off x="0" y="0"/>
+                          <a:ext cx="5731510" cy="635"/>
+                        </a:xfrm>
+                        <a:prstGeom prst="rect">
+                          <a:avLst/>
+                        </a:prstGeom>
+                        <a:solidFill>
+                          <a:prstClr val="white"/>
+                        </a:solidFill>
+                        <a:ln>
+                          <a:noFill/>
+                        </a:ln>
+                      </wps:spPr>
+                      <wps:txbx>
+                        <w:txbxContent>
+                          <w:p>
+                            <w:pPr>
+                              <w:pStyle w:val="Caption"/>
+                              <w:rPr>
+                                <w:noProof/>
+                              </w:rPr>
+                            </w:pPr>
+                            <w:r>
+                              <w:t xml:space="preserve">Figure 4: </w:t>
+                            </w:r>
+                            <w:r>
+                              <w:t>methods for getting a random path, and calculating the path to any target.</w:t>
+                            </w:r>
+                          </w:p>
+                        </w:txbxContent>
+                      </wps:txbx>
+                      <wps:bodyPr rot="0" spcFirstLastPara="0" vertOverflow="overflow" horzOverflow="overflow" vert="horz" wrap="square" lIns="0" tIns="0" rIns="0" bIns="0" numCol="1" spcCol="0" rtlCol="0" fromWordArt="0" anchor="t" anchorCtr="0" forceAA="0" compatLnSpc="1">
+                        <a:prstTxWarp prst="textNoShape">
+                          <a:avLst/>
+                        </a:prstTxWarp>
+                        <a:spAutoFit/>
+                      </wps:bodyPr>
+                    </wps:wsp>
+                  </a:graphicData>
+                </a:graphic>
+              </wp:anchor>
+            </w:drawing>
+          </mc:Choice>
+          <mc:Fallback>
+            <w:pict>
+              <v:shape w14:anchorId="635BD83B" id="Text Box 20" o:spid="_x0000_s1031" type="#_x0000_t202" style="position:absolute;left:0;text-align:left;margin-left:.35pt;margin-top:260.75pt;width:451.3pt;height:.05pt;z-index:-251618304;visibility:visible;mso-wrap-style:square;mso-wrap-distance-left:9pt;mso-wrap-distance-top:0;mso-wrap-distance-right:9pt;mso-wrap-distance-bottom:0;mso-position-horizontal:absolute;mso-position-horizontal-relative:text;mso-position-vertical:absolute;mso-position-vertical-relative:text;v-text-anchor:top" o:gfxdata="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" stroked="f">
+                <v:textbox style="mso-fit-shape-to-text:t" inset="0,0,0,0">
+                  <w:txbxContent>
+                    <w:p>
+                      <w:pPr>
+                        <w:pStyle w:val="Caption"/>
+                        <w:rPr>
+                          <w:noProof/>
+                        </w:rPr>
+                      </w:pPr>
+                      <w:r>
+                        <w:t xml:space="preserve">Figure 4: </w:t>
+                      </w:r>
+                      <w:r>
+                        <w:t>methods for getting a random path, and calculating the path to any target.</w:t>
+                      </w:r>
+                    </w:p>
+                  </w:txbxContent>
+                </v:textbox>
+                <w10:wrap type="tight"/>
+              </v:shape>
+            </w:pict>
+          </mc:Fallback>
+        </mc:AlternateContent>
+      </w:r>
+      <w:r>
+        <w:rPr>
+          <w:noProof/>
+        </w:rPr>
+        <w:drawing>
+          <wp:anchor distT="0" distB="0" distL="114300" distR="114300" simplePos="0" relativeHeight="251679744" behindDoc="0" locked="0" layoutInCell="1" allowOverlap="1" wp14:anchorId="4AF705D1" wp14:editId="743F36F6">
+            <wp:simplePos x="0" y="0"/>
+            <wp:positionH relativeFrom="column">
+              <wp:posOffset>10160</wp:posOffset>
+            </wp:positionH>
+            <wp:positionV relativeFrom="paragraph">
+              <wp:posOffset>0</wp:posOffset>
+            </wp:positionV>
+            <wp:extent cx="5731510" cy="1706880"/>
+            <wp:effectExtent l="0" t="0" r="2540" b="7620"/>
+            <wp:wrapTight wrapText="bothSides">
+              <wp:wrapPolygon edited="0">
+                <wp:start x="0" y="0"/>
+                <wp:lineTo x="0" y="21455"/>
+                <wp:lineTo x="21538" y="21455"/>
+                <wp:lineTo x="21538" y="0"/>
+                <wp:lineTo x="0" y="0"/>
+              </wp:wrapPolygon>
+            </wp:wrapTight>
+            <wp:docPr id="11" name="Picture 11"/>
+            <wp:cNvGraphicFramePr>
+              <a:graphicFrameLocks xmlns:a="http://schemas.openxmlformats.org/drawingml/2006/main" noChangeAspect="1"/>
+            </wp:cNvGraphicFramePr>
+            <a:graphic xmlns:a="http://schemas.openxmlformats.org/drawingml/2006/main">
+              <a:graphicData uri="http://schemas.openxmlformats.org/drawingml/2006/picture">
+                <pic:pic xmlns:pic="http://schemas.openxmlformats.org/drawingml/2006/picture">
+                  <pic:nvPicPr>
+                    <pic:cNvPr id="1" name=""/>
+                    <pic:cNvPicPr/>
+                  </pic:nvPicPr>
+                  <pic:blipFill>
+                    <a:blip r:embed="rId13"/>
+                    <a:stretch>
+                      <a:fillRect/>
+                    </a:stretch>
+                  </pic:blipFill>
+                  <pic:spPr>
+                    <a:xfrm>
+                      <a:off x="0" y="0"/>
+                      <a:ext cx="5731510" cy="1706880"/>
+                    </a:xfrm>
+                    <a:prstGeom prst="rect">
+                      <a:avLst/>
+                    </a:prstGeom>
+                  </pic:spPr>
+                </pic:pic>
+              </a:graphicData>
+            </a:graphic>
+          </wp:anchor>
+        </w:drawing>
+      </w:r>
+      <w:r>
+        <w:br w:type="page"/>
+      </w:r>
+    </w:p>
+    <w:p/>
+    <w:p>
+      <w:r>
+        <w:rPr>
+          <w:noProof/>
+        </w:rPr>
+        <mc:AlternateContent>
+          <mc:Choice Requires="wps">
+            <w:drawing>
+              <wp:anchor distT="0" distB="0" distL="114300" distR="114300" simplePos="0" relativeHeight="251689984" behindDoc="1" locked="0" layoutInCell="1" allowOverlap="1" wp14:anchorId="51F1B369" wp14:editId="480F75A5">
+                <wp:simplePos x="0" y="0"/>
+                <wp:positionH relativeFrom="column">
+                  <wp:posOffset>-509905</wp:posOffset>
+                </wp:positionH>
+                <wp:positionV relativeFrom="paragraph">
+                  <wp:posOffset>5970270</wp:posOffset>
+                </wp:positionV>
+                <wp:extent cx="6702425" cy="635"/>
+                <wp:effectExtent l="0" t="0" r="0" b="0"/>
+                <wp:wrapTight wrapText="bothSides">
+                  <wp:wrapPolygon edited="0">
+                    <wp:start x="0" y="0"/>
+                    <wp:lineTo x="0" y="21600"/>
+                    <wp:lineTo x="21600" y="21600"/>
+                    <wp:lineTo x="21600" y="0"/>
+                  </wp:wrapPolygon>
+                </wp:wrapTight>
+                <wp:docPr id="16" name="Text Box 16"/>
+                <wp:cNvGraphicFramePr/>
+                <a:graphic xmlns:a="http://schemas.openxmlformats.org/drawingml/2006/main">
+                  <a:graphicData uri="http://schemas.microsoft.com/office/word/2010/wordprocessingShape">
+                    <wps:wsp>
+                      <wps:cNvSpPr txBox="1"/>
+                      <wps:spPr>
+                        <a:xfrm>
+                          <a:off x="0" y="0"/>
+                          <a:ext cx="6702425" cy="635"/>
+                        </a:xfrm>
+                        <a:prstGeom prst="rect">
+                          <a:avLst/>
+                        </a:prstGeom>
+                        <a:solidFill>
+                          <a:prstClr val="white"/>
+                        </a:solidFill>
+                        <a:ln>
+                          <a:noFill/>
+                        </a:ln>
+                      </wps:spPr>
+                      <wps:txbx>
+                        <w:txbxContent>
+                          <w:p>
+                            <w:pPr>
+                              <w:pStyle w:val="Caption"/>
+                              <w:jc w:val="left"/>
+                            </w:pPr>
+                            <w:r>
+                              <w:t xml:space="preserve">Figure </w:t>
+                            </w:r>
+                            <w:r>
+                              <w:t>7</w:t>
+                            </w:r>
+                            <w:r>
+                              <w:t xml:space="preserve">: the methods </w:t>
+                            </w:r>
+                            <w:proofErr w:type="gramStart"/>
+                            <w:r>
+                              <w:t>aim(</w:t>
+                            </w:r>
+                            <w:proofErr w:type="gramEnd"/>
+                            <w:r>
+                              <w:t xml:space="preserve">) uses to </w:t>
+                            </w:r>
+                            <w:r>
+                              <w:t>predict</w:t>
+                            </w:r>
+                            <w:r>
+                              <w:t xml:space="preserve"> the target’s future position in the box world environment. The cut lines of code are “</w:t>
+                            </w:r>
+                            <w:proofErr w:type="spellStart"/>
+                            <w:r>
+                              <w:t>dist</w:t>
+                            </w:r>
+                            <w:proofErr w:type="spellEnd"/>
+                            <w:r>
+                              <w:t xml:space="preserve"> = (boxes[path[0]].</w:t>
+                            </w:r>
+                            <w:proofErr w:type="spellStart"/>
+                            <w:r>
+                              <w:t>get_vc</w:t>
+                            </w:r>
+                            <w:proofErr w:type="spellEnd"/>
+                            <w:r>
+                              <w:t>("</w:t>
+                            </w:r>
+                            <w:proofErr w:type="spellStart"/>
+                            <w:r>
+                              <w:t>agent.get_target_path_measurements</w:t>
+                            </w:r>
+                            <w:proofErr w:type="spellEnd"/>
+                            <w:r>
+                              <w:t>(), current node to first node in path, path node") - target.current_node_box.get_vc("agent.get_target_path_measurements(), current node to first node in path, current node")).length()</w:t>
+                            </w:r>
+                            <w:r>
+                              <w:t>” and “</w:t>
+                            </w:r>
+                            <w:proofErr w:type="spellStart"/>
+                            <w:r>
+                              <w:t>dist</w:t>
+                            </w:r>
+                            <w:proofErr w:type="spellEnd"/>
+                            <w:r>
+                              <w:t xml:space="preserve"> = (boxes[path[</w:t>
+                            </w:r>
+                            <w:proofErr w:type="spellStart"/>
+                            <w:r>
+                              <w:t>i</w:t>
+                            </w:r>
+                            <w:proofErr w:type="spellEnd"/>
+                            <w:r>
+                              <w:t>]].</w:t>
+                            </w:r>
+                            <w:proofErr w:type="spellStart"/>
+                            <w:r>
+                              <w:t>get_vc</w:t>
+                            </w:r>
+                            <w:proofErr w:type="spellEnd"/>
+                            <w:r>
+                              <w:t>("</w:t>
+                            </w:r>
+                            <w:proofErr w:type="spellStart"/>
+                            <w:r>
+                              <w:t>agent.get_target_path_measurements</w:t>
+                            </w:r>
+                            <w:proofErr w:type="spellEnd"/>
+                            <w:r>
+                              <w:t>(), path nodes, " + str(</w:t>
+                            </w:r>
+                            <w:proofErr w:type="spellStart"/>
+                            <w:r>
+                              <w:t>i</w:t>
+                            </w:r>
+                            <w:proofErr w:type="spellEnd"/>
+                            <w:r>
+                              <w:t>)) - boxes[path[i-1]].</w:t>
+                            </w:r>
+                            <w:proofErr w:type="spellStart"/>
+                            <w:r>
+                              <w:t>get_vc</w:t>
+                            </w:r>
+                            <w:proofErr w:type="spellEnd"/>
+                            <w:r>
+                              <w:t>("</w:t>
+                            </w:r>
+                            <w:proofErr w:type="spellStart"/>
+                            <w:r>
+                              <w:t>agent.get_target_path_measurements</w:t>
+                            </w:r>
+                            <w:proofErr w:type="spellEnd"/>
+                            <w:r>
+                              <w:t>(), path nodes, " + str(i-1))).length()</w:t>
+                            </w:r>
+                            <w:r>
+                              <w:t>”.</w:t>
+                            </w:r>
+                          </w:p>
+                        </w:txbxContent>
+                      </wps:txbx>
+                      <wps:bodyPr rot="0" spcFirstLastPara="0" vertOverflow="overflow" horzOverflow="overflow" vert="horz" wrap="square" lIns="0" tIns="0" rIns="0" bIns="0" numCol="1" spcCol="0" rtlCol="0" fromWordArt="0" anchor="t" anchorCtr="0" forceAA="0" compatLnSpc="1">
+                        <a:prstTxWarp prst="textNoShape">
+                          <a:avLst/>
+                        </a:prstTxWarp>
+                        <a:spAutoFit/>
+                      </wps:bodyPr>
+                    </wps:wsp>
+                  </a:graphicData>
+                </a:graphic>
+              </wp:anchor>
+            </w:drawing>
+          </mc:Choice>
+          <mc:Fallback>
+            <w:pict>
+              <v:shape w14:anchorId="51F1B369" id="Text Box 16" o:spid="_x0000_s1032" type="#_x0000_t202" style="position:absolute;left:0;text-align:left;margin-left:-40.15pt;margin-top:470.1pt;width:527.75pt;height:.05pt;z-index:-251626496;visibility:visible;mso-wrap-style:square;mso-wrap-distance-left:9pt;mso-wrap-distance-top:0;mso-wrap-distance-right:9pt;mso-wrap-distance-bottom:0;mso-position-horizontal:absolute;mso-position-horizontal-relative:text;mso-position-vertical:absolute;mso-position-vertical-relative:text;v-text-anchor:top" o:gfxdata="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" stroked="f">
+                <v:textbox style="mso-fit-shape-to-text:t" inset="0,0,0,0">
+                  <w:txbxContent>
+                    <w:p>
+                      <w:pPr>
+                        <w:pStyle w:val="Caption"/>
+                        <w:jc w:val="left"/>
+                      </w:pPr>
+                      <w:r>
+                        <w:t xml:space="preserve">Figure </w:t>
+                      </w:r>
+                      <w:r>
+                        <w:t>7</w:t>
+                      </w:r>
+                      <w:r>
+                        <w:t xml:space="preserve">: the methods </w:t>
+                      </w:r>
+                      <w:proofErr w:type="gramStart"/>
+                      <w:r>
+                        <w:t>aim(</w:t>
+                      </w:r>
+                      <w:proofErr w:type="gramEnd"/>
+                      <w:r>
+                        <w:t xml:space="preserve">) uses to </w:t>
+                      </w:r>
+                      <w:r>
+                        <w:t>predict</w:t>
+                      </w:r>
+                      <w:r>
+                        <w:t xml:space="preserve"> the target’s future position in the box world environment. The cut lines of code are “</w:t>
+                      </w:r>
+                      <w:proofErr w:type="spellStart"/>
+                      <w:r>
+                        <w:t>dist</w:t>
+                      </w:r>
+                      <w:proofErr w:type="spellEnd"/>
+                      <w:r>
+                        <w:t xml:space="preserve"> = (boxes[path[0]].</w:t>
+                      </w:r>
+                      <w:proofErr w:type="spellStart"/>
+                      <w:r>
+                        <w:t>get_vc</w:t>
+                      </w:r>
+                      <w:proofErr w:type="spellEnd"/>
+                      <w:r>
+                        <w:t>("</w:t>
+                      </w:r>
+                      <w:proofErr w:type="spellStart"/>
+                      <w:r>
+                        <w:t>agent.get_target_path_measurements</w:t>
+                      </w:r>
+                      <w:proofErr w:type="spellEnd"/>
+                      <w:r>
+                        <w:t>(), current node to first node in path, path node") - target.current_node_box.get_vc("agent.get_target_path_measurements(), current node to first node in path, current node")).length()</w:t>
+                      </w:r>
+                      <w:r>
+                        <w:t>” and “</w:t>
+                      </w:r>
+                      <w:proofErr w:type="spellStart"/>
+                      <w:r>
+                        <w:t>dist</w:t>
+                      </w:r>
+                      <w:proofErr w:type="spellEnd"/>
+                      <w:r>
+                        <w:t xml:space="preserve"> = (boxes[path[</w:t>
+                      </w:r>
+                      <w:proofErr w:type="spellStart"/>
+                      <w:r>
+                        <w:t>i</w:t>
+                      </w:r>
+                      <w:proofErr w:type="spellEnd"/>
+                      <w:r>
+                        <w:t>]].</w:t>
+                      </w:r>
+                      <w:proofErr w:type="spellStart"/>
+                      <w:r>
+                        <w:t>get_vc</w:t>
+                      </w:r>
+                      <w:proofErr w:type="spellEnd"/>
+                      <w:r>
+                        <w:t>("</w:t>
+                      </w:r>
+                      <w:proofErr w:type="spellStart"/>
+                      <w:r>
+                        <w:t>agent.get_target_path_measurements</w:t>
+                      </w:r>
+                      <w:proofErr w:type="spellEnd"/>
+                      <w:r>
+                        <w:t>(), path nodes, " + str(</w:t>
+                      </w:r>
+                      <w:proofErr w:type="spellStart"/>
+                      <w:r>
+                        <w:t>i</w:t>
+                      </w:r>
+                      <w:proofErr w:type="spellEnd"/>
+                      <w:r>
+                        <w:t>)) - boxes[path[i-1]].</w:t>
+                      </w:r>
+                      <w:proofErr w:type="spellStart"/>
+                      <w:r>
+                        <w:t>get_vc</w:t>
+                      </w:r>
+                      <w:proofErr w:type="spellEnd"/>
+                      <w:r>
+                        <w:t>("</w:t>
+                      </w:r>
+                      <w:proofErr w:type="spellStart"/>
+                      <w:r>
+                        <w:t>agent.get_target_path_measurements</w:t>
+                      </w:r>
+                      <w:proofErr w:type="spellEnd"/>
+                      <w:r>
+                        <w:t>(), path nodes, " + str(i-1))).length()</w:t>
+                      </w:r>
+                      <w:r>
+                        <w:t>”.</w:t>
+                      </w:r>
+                    </w:p>
+                  </w:txbxContent>
+                </v:textbox>
+                <w10:wrap type="tight"/>
+              </v:shape>
+            </w:pict>
+          </mc:Fallback>
+        </mc:AlternateContent>
+      </w:r>
+      <w:r>
+        <w:rPr>
+          <w:noProof/>
+        </w:rPr>
+        <w:drawing>
+          <wp:anchor distT="0" distB="0" distL="114300" distR="114300" simplePos="0" relativeHeight="251677696" behindDoc="0" locked="0" layoutInCell="1" allowOverlap="1" wp14:anchorId="28557396" wp14:editId="4A700F80">
+            <wp:simplePos x="0" y="0"/>
+            <wp:positionH relativeFrom="column">
+              <wp:posOffset>-509270</wp:posOffset>
+            </wp:positionH>
+            <wp:positionV relativeFrom="paragraph">
+              <wp:posOffset>768350</wp:posOffset>
+            </wp:positionV>
+            <wp:extent cx="6702425" cy="5144770"/>
+            <wp:effectExtent l="0" t="0" r="3175" b="0"/>
+            <wp:wrapTight wrapText="bothSides">
+              <wp:wrapPolygon edited="0">
+                <wp:start x="0" y="0"/>
+                <wp:lineTo x="0" y="21515"/>
+                <wp:lineTo x="21549" y="21515"/>
+                <wp:lineTo x="21549" y="0"/>
+                <wp:lineTo x="0" y="0"/>
+              </wp:wrapPolygon>
+            </wp:wrapTight>
+            <wp:docPr id="10" name="Picture 10"/>
+            <wp:cNvGraphicFramePr>
+              <a:graphicFrameLocks xmlns:a="http://schemas.openxmlformats.org/drawingml/2006/main" noChangeAspect="1"/>
+            </wp:cNvGraphicFramePr>
+            <a:graphic xmlns:a="http://schemas.openxmlformats.org/drawingml/2006/main">
+              <a:graphicData uri="http://schemas.openxmlformats.org/drawingml/2006/picture">
+                <pic:pic xmlns:pic="http://schemas.openxmlformats.org/drawingml/2006/picture">
+                  <pic:nvPicPr>
+                    <pic:cNvPr id="1" name=""/>
+                    <pic:cNvPicPr/>
+                  </pic:nvPicPr>
+                  <pic:blipFill rotWithShape="1">
+                    <a:blip r:embed="rId14"/>
+                    <a:srcRect r="47254"/>
+                    <a:stretch/>
+                  </pic:blipFill>
+                  <pic:spPr bwMode="auto">
+                    <a:xfrm>
+                      <a:off x="0" y="0"/>
+                      <a:ext cx="6702425" cy="5144770"/>
+                    </a:xfrm>
+                    <a:prstGeom prst="rect">
+                      <a:avLst/>
+                    </a:prstGeom>
+                    <a:ln>
+                      <a:noFill/>
+                    </a:ln>
+                    <a:extLst>
+                      <a:ext uri="{53640926-AAD7-44D8-BBD7-CCE9431645EC}">
+                        <a14:shadowObscured xmlns:a14="http://schemas.microsoft.com/office/drawing/2010/main"/>
+                      </a:ext>
+                    </a:extLst>
+                  </pic:spPr>
+                </pic:pic>
+              </a:graphicData>
+            </a:graphic>
+            <wp14:sizeRelH relativeFrom="margin">
+              <wp14:pctWidth>0</wp14:pctWidth>
+            </wp14:sizeRelH>
+            <wp14:sizeRelV relativeFrom="margin">
+              <wp14:pctHeight>0</wp14:pctHeight>
+            </wp14:sizeRelV>
+          </wp:anchor>
+        </w:drawing>
+      </w:r>
+      <w:r>
+        <w:br w:type="page"/>
+      </w:r>
+    </w:p>
+    <w:p>
+      <w:r>
+        <w:rPr>
+          <w:noProof/>
+        </w:rPr>
+        <w:lastRenderedPageBreak/>
+        <mc:AlternateContent>
+          <mc:Choice Requires="wps">
+            <w:drawing>
+              <wp:anchor distT="0" distB="0" distL="114300" distR="114300" simplePos="0" relativeHeight="251704320" behindDoc="1" locked="0" layoutInCell="1" allowOverlap="1" wp14:anchorId="7DAF76AA" wp14:editId="366835BC">
+                <wp:simplePos x="0" y="0"/>
+                <wp:positionH relativeFrom="column">
+                  <wp:posOffset>-115570</wp:posOffset>
+                </wp:positionH>
+                <wp:positionV relativeFrom="paragraph">
+                  <wp:posOffset>3896995</wp:posOffset>
+                </wp:positionV>
+                <wp:extent cx="5731510" cy="635"/>
+                <wp:effectExtent l="0" t="0" r="0" b="0"/>
+                <wp:wrapTight wrapText="bothSides">
+                  <wp:wrapPolygon edited="0">
+                    <wp:start x="0" y="0"/>
+                    <wp:lineTo x="0" y="21600"/>
+                    <wp:lineTo x="21600" y="21600"/>
+                    <wp:lineTo x="21600" y="0"/>
+                  </wp:wrapPolygon>
+                </wp:wrapTight>
+                <wp:docPr id="23" name="Text Box 23"/>
+                <wp:cNvGraphicFramePr/>
+                <a:graphic xmlns:a="http://schemas.openxmlformats.org/drawingml/2006/main">
+                  <a:graphicData uri="http://schemas.microsoft.com/office/word/2010/wordprocessingShape">
+                    <wps:wsp>
+                      <wps:cNvSpPr txBox="1"/>
+                      <wps:spPr>
+                        <a:xfrm>
+                          <a:off x="0" y="0"/>
+                          <a:ext cx="5731510" cy="635"/>
+                        </a:xfrm>
+                        <a:prstGeom prst="rect">
+                          <a:avLst/>
+                        </a:prstGeom>
+                        <a:solidFill>
+                          <a:prstClr val="white"/>
+                        </a:solidFill>
+                        <a:ln>
+                          <a:noFill/>
+                        </a:ln>
+                      </wps:spPr>
+                      <wps:txbx>
+                        <w:txbxContent>
+                          <w:p>
+                            <w:pPr>
+                              <w:pStyle w:val="Caption"/>
+                              <w:rPr>
+                                <w:noProof/>
+                              </w:rPr>
+                            </w:pPr>
+                            <w:r>
+                              <w:t xml:space="preserve">Figure 8: box world’s modified </w:t>
+                            </w:r>
+                            <w:proofErr w:type="gramStart"/>
+                            <w:r>
+                              <w:t>resize(</w:t>
+                            </w:r>
+                            <w:proofErr w:type="gramEnd"/>
+                            <w:r>
+                              <w:t>) method, which now accounts for agents and weapon ranges in addition to boxes.</w:t>
+                            </w:r>
+                          </w:p>
+                        </w:txbxContent>
+                      </wps:txbx>
+                      <wps:bodyPr rot="0" spcFirstLastPara="0" vertOverflow="overflow" horzOverflow="overflow" vert="horz" wrap="square" lIns="0" tIns="0" rIns="0" bIns="0" numCol="1" spcCol="0" rtlCol="0" fromWordArt="0" anchor="t" anchorCtr="0" forceAA="0" compatLnSpc="1">
+                        <a:prstTxWarp prst="textNoShape">
+                          <a:avLst/>
+                        </a:prstTxWarp>
+                        <a:spAutoFit/>
+                      </wps:bodyPr>
+                    </wps:wsp>
+                  </a:graphicData>
+                </a:graphic>
+              </wp:anchor>
+            </w:drawing>
+          </mc:Choice>
+          <mc:Fallback>
+            <w:pict>
+              <v:shape w14:anchorId="7DAF76AA" id="Text Box 23" o:spid="_x0000_s1033" type="#_x0000_t202" style="position:absolute;left:0;text-align:left;margin-left:-9.1pt;margin-top:306.85pt;width:451.3pt;height:.05pt;z-index:-251612160;visibility:visible;mso-wrap-style:square;mso-wrap-distance-left:9pt;mso-wrap-distance-top:0;mso-wrap-distance-right:9pt;mso-wrap-distance-bottom:0;mso-position-horizontal:absolute;mso-position-horizontal-relative:text;mso-position-vertical:absolute;mso-position-vertical-relative:text;v-text-anchor:top" o:gfxdata="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" stroked="f">
+                <v:textbox style="mso-fit-shape-to-text:t" inset="0,0,0,0">
+                  <w:txbxContent>
+                    <w:p>
+                      <w:pPr>
+                        <w:pStyle w:val="Caption"/>
+                        <w:rPr>
+                          <w:noProof/>
+                        </w:rPr>
+                      </w:pPr>
+                      <w:r>
+                        <w:t xml:space="preserve">Figure 8: box world’s modified </w:t>
+                      </w:r>
+                      <w:proofErr w:type="gramStart"/>
+                      <w:r>
+                        <w:t>resize(</w:t>
+                      </w:r>
+                      <w:proofErr w:type="gramEnd"/>
+                      <w:r>
+                        <w:t>) method, which now accounts for agents and weapon ranges in addition to boxes.</w:t>
+                      </w:r>
+                    </w:p>
+                  </w:txbxContent>
+                </v:textbox>
+                <w10:wrap type="tight"/>
+              </v:shape>
+            </w:pict>
+          </mc:Fallback>
+        </mc:AlternateContent>
+      </w:r>
+      <w:r>
+        <w:rPr>
+          <w:noProof/>
+        </w:rPr>
+        <w:drawing>
+          <wp:anchor distT="0" distB="0" distL="114300" distR="114300" simplePos="0" relativeHeight="251685888" behindDoc="0" locked="0" layoutInCell="1" allowOverlap="1" wp14:anchorId="756AFEAE" wp14:editId="577F6CBA">
+            <wp:simplePos x="0" y="0"/>
+            <wp:positionH relativeFrom="column">
+              <wp:posOffset>-115570</wp:posOffset>
+            </wp:positionH>
+            <wp:positionV relativeFrom="paragraph">
+              <wp:posOffset>0</wp:posOffset>
+            </wp:positionV>
+            <wp:extent cx="5731510" cy="3839845"/>
+            <wp:effectExtent l="0" t="0" r="2540" b="8255"/>
+            <wp:wrapTight wrapText="bothSides">
+              <wp:wrapPolygon edited="0">
+                <wp:start x="0" y="0"/>
+                <wp:lineTo x="0" y="21539"/>
+                <wp:lineTo x="21538" y="21539"/>
+                <wp:lineTo x="21538" y="0"/>
+                <wp:lineTo x="0" y="0"/>
+              </wp:wrapPolygon>
+            </wp:wrapTight>
+            <wp:docPr id="14" name="Picture 14"/>
+            <wp:cNvGraphicFramePr>
+              <a:graphicFrameLocks xmlns:a="http://schemas.openxmlformats.org/drawingml/2006/main" noChangeAspect="1"/>
+            </wp:cNvGraphicFramePr>
+            <a:graphic xmlns:a="http://schemas.openxmlformats.org/drawingml/2006/main">
+              <a:graphicData uri="http://schemas.openxmlformats.org/drawingml/2006/picture">
+                <pic:pic xmlns:pic="http://schemas.openxmlformats.org/drawingml/2006/picture">
+                  <pic:nvPicPr>
+                    <pic:cNvPr id="1" name=""/>
+                    <pic:cNvPicPr/>
+                  </pic:nvPicPr>
+                  <pic:blipFill>
+                    <a:blip r:embed="rId15"/>
+                    <a:stretch>
+                      <a:fillRect/>
+                    </a:stretch>
+                  </pic:blipFill>
+                  <pic:spPr>
+                    <a:xfrm>
+                      <a:off x="0" y="0"/>
+                      <a:ext cx="5731510" cy="3839845"/>
+                    </a:xfrm>
+                    <a:prstGeom prst="rect">
+                      <a:avLst/>
+                    </a:prstGeom>
+                  </pic:spPr>
+                </pic:pic>
+              </a:graphicData>
+            </a:graphic>
+          </wp:anchor>
+        </w:drawing>
+      </w:r>
+    </w:p>
+    <w:p>
+      <w:r>
+        <w:rPr>
+          <w:noProof/>
+        </w:rPr>
+        <mc:AlternateContent>
+          <mc:Choice Requires="wps">
+            <w:drawing>
+              <wp:anchor distT="0" distB="0" distL="114300" distR="114300" simplePos="0" relativeHeight="251706368" behindDoc="1" locked="0" layoutInCell="1" allowOverlap="1" wp14:anchorId="328E9A31" wp14:editId="78C78B59">
+                <wp:simplePos x="0" y="0"/>
+                <wp:positionH relativeFrom="column">
+                  <wp:posOffset>-111760</wp:posOffset>
+                </wp:positionH>
+                <wp:positionV relativeFrom="paragraph">
+                  <wp:posOffset>3147060</wp:posOffset>
+                </wp:positionV>
+                <wp:extent cx="5731510" cy="635"/>
+                <wp:effectExtent l="0" t="0" r="0" b="0"/>
+                <wp:wrapTight wrapText="bothSides">
+                  <wp:wrapPolygon edited="0">
+                    <wp:start x="0" y="0"/>
+                    <wp:lineTo x="0" y="21600"/>
+                    <wp:lineTo x="21600" y="21600"/>
+                    <wp:lineTo x="21600" y="0"/>
+                  </wp:wrapPolygon>
+                </wp:wrapTight>
+                <wp:docPr id="24" name="Text Box 24"/>
+                <wp:cNvGraphicFramePr/>
+                <a:graphic xmlns:a="http://schemas.openxmlformats.org/drawingml/2006/main">
+                  <a:graphicData uri="http://schemas.microsoft.com/office/word/2010/wordprocessingShape">
+                    <wps:wsp>
+                      <wps:cNvSpPr txBox="1"/>
+                      <wps:spPr>
+                        <a:xfrm>
+                          <a:off x="0" y="0"/>
+                          <a:ext cx="5731510" cy="635"/>
+                        </a:xfrm>
+                        <a:prstGeom prst="rect">
+                          <a:avLst/>
+                        </a:prstGeom>
+                        <a:solidFill>
+                          <a:prstClr val="white"/>
+                        </a:solidFill>
+                        <a:ln>
+                          <a:noFill/>
+                        </a:ln>
+                      </wps:spPr>
+                      <wps:txbx>
+                        <w:txbxContent>
+                          <w:p>
+                            <w:pPr>
+                              <w:pStyle w:val="Caption"/>
+                              <w:rPr>
+                                <w:noProof/>
+                              </w:rPr>
+                            </w:pPr>
+                            <w:r>
+                              <w:t xml:space="preserve">Figure 9: the main class’s modified </w:t>
+                            </w:r>
+                            <w:proofErr w:type="spellStart"/>
+                            <w:r>
+                              <w:t>on_mouse_</w:t>
+                            </w:r>
+                            <w:proofErr w:type="gramStart"/>
+                            <w:r>
+                              <w:t>press</w:t>
+                            </w:r>
+                            <w:proofErr w:type="spellEnd"/>
+                            <w:r>
+                              <w:t>(</w:t>
+                            </w:r>
+                            <w:proofErr w:type="gramEnd"/>
+                            <w:r>
+                              <w:t xml:space="preserve">) method, which now checks if a box is a legal target for changing </w:t>
+                            </w:r>
+                            <w:proofErr w:type="spellStart"/>
+                            <w:r>
+                              <w:t>it’s</w:t>
+                            </w:r>
+                            <w:proofErr w:type="spellEnd"/>
+                            <w:r>
+                              <w:t xml:space="preserve"> kind.</w:t>
+                            </w:r>
+                          </w:p>
+                        </w:txbxContent>
+                      </wps:txbx>
+                      <wps:bodyPr rot="0" spcFirstLastPara="0" vertOverflow="overflow" horzOverflow="overflow" vert="horz" wrap="square" lIns="0" tIns="0" rIns="0" bIns="0" numCol="1" spcCol="0" rtlCol="0" fromWordArt="0" anchor="t" anchorCtr="0" forceAA="0" compatLnSpc="1">
+                        <a:prstTxWarp prst="textNoShape">
+                          <a:avLst/>
+                        </a:prstTxWarp>
+                        <a:spAutoFit/>
+                      </wps:bodyPr>
+                    </wps:wsp>
+                  </a:graphicData>
+                </a:graphic>
+              </wp:anchor>
+            </w:drawing>
+          </mc:Choice>
+          <mc:Fallback>
+            <w:pict>
+              <v:shape w14:anchorId="328E9A31" id="Text Box 24" o:spid="_x0000_s1034" type="#_x0000_t202" style="position:absolute;left:0;text-align:left;margin-left:-8.8pt;margin-top:247.8pt;width:451.3pt;height:.05pt;z-index:-251610112;visibility:visible;mso-wrap-style:square;mso-wrap-distance-left:9pt;mso-wrap-distance-top:0;mso-wrap-distance-right:9pt;mso-wrap-distance-bottom:0;mso-position-horizontal:absolute;mso-position-horizontal-relative:text;mso-position-vertical:absolute;mso-position-vertical-relative:text;v-text-anchor:top" o:gfxdata="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" stroked="f">
+                <v:textbox style="mso-fit-shape-to-text:t" inset="0,0,0,0">
+                  <w:txbxContent>
+                    <w:p>
+                      <w:pPr>
+                        <w:pStyle w:val="Caption"/>
+                        <w:rPr>
+                          <w:noProof/>
+                        </w:rPr>
+                      </w:pPr>
+                      <w:r>
+                        <w:t xml:space="preserve">Figure 9: the main class’s modified </w:t>
+                      </w:r>
+                      <w:proofErr w:type="spellStart"/>
+                      <w:r>
+                        <w:t>on_mouse_</w:t>
+                      </w:r>
+                      <w:proofErr w:type="gramStart"/>
+                      <w:r>
+                        <w:t>press</w:t>
+                      </w:r>
+                      <w:proofErr w:type="spellEnd"/>
+                      <w:r>
+                        <w:t>(</w:t>
+                      </w:r>
+                      <w:proofErr w:type="gramEnd"/>
+                      <w:r>
+                        <w:t xml:space="preserve">) method, which now checks if a box is a legal target for changing </w:t>
+                      </w:r>
+                      <w:proofErr w:type="spellStart"/>
+                      <w:r>
+                        <w:t>it’s</w:t>
+                      </w:r>
+                      <w:proofErr w:type="spellEnd"/>
+                      <w:r>
+                        <w:t xml:space="preserve"> kind.</w:t>
+                      </w:r>
+                    </w:p>
+                  </w:txbxContent>
+                </v:textbox>
+                <w10:wrap type="tight"/>
+              </v:shape>
+            </w:pict>
+          </mc:Fallback>
+        </mc:AlternateContent>
+      </w:r>
+      <w:r>
+        <w:rPr>
+          <w:noProof/>
+        </w:rPr>
+        <w:drawing>
+          <wp:anchor distT="0" distB="0" distL="114300" distR="114300" simplePos="0" relativeHeight="251687936" behindDoc="0" locked="0" layoutInCell="1" allowOverlap="1" wp14:anchorId="45C130E6" wp14:editId="2367769F">
+            <wp:simplePos x="0" y="0"/>
+            <wp:positionH relativeFrom="column">
+              <wp:posOffset>-111760</wp:posOffset>
+            </wp:positionH>
+            <wp:positionV relativeFrom="paragraph">
+              <wp:posOffset>714375</wp:posOffset>
+            </wp:positionV>
+            <wp:extent cx="5731510" cy="2375535"/>
+            <wp:effectExtent l="0" t="0" r="2540" b="5715"/>
+            <wp:wrapTight wrapText="bothSides">
+              <wp:wrapPolygon edited="0">
+                <wp:start x="0" y="0"/>
+                <wp:lineTo x="0" y="21479"/>
+                <wp:lineTo x="21538" y="21479"/>
+                <wp:lineTo x="21538" y="0"/>
+                <wp:lineTo x="0" y="0"/>
+              </wp:wrapPolygon>
+            </wp:wrapTight>
+            <wp:docPr id="15" name="Picture 15"/>
+            <wp:cNvGraphicFramePr>
+              <a:graphicFrameLocks xmlns:a="http://schemas.openxmlformats.org/drawingml/2006/main" noChangeAspect="1"/>
+            </wp:cNvGraphicFramePr>
+            <a:graphic xmlns:a="http://schemas.openxmlformats.org/drawingml/2006/main">
+              <a:graphicData uri="http://schemas.openxmlformats.org/drawingml/2006/picture">
+                <pic:pic xmlns:pic="http://schemas.openxmlformats.org/drawingml/2006/picture">
+                  <pic:nvPicPr>
+                    <pic:cNvPr id="1" name=""/>
+                    <pic:cNvPicPr/>
+                  </pic:nvPicPr>
+                  <pic:blipFill>
+                    <a:blip r:embed="rId16"/>
+                    <a:stretch>
+                      <a:fillRect/>
+                    </a:stretch>
+                  </pic:blipFill>
+                  <pic:spPr>
+                    <a:xfrm>
+                      <a:off x="0" y="0"/>
+                      <a:ext cx="5731510" cy="2375535"/>
+                    </a:xfrm>
+                    <a:prstGeom prst="rect">
+                      <a:avLst/>
+                    </a:prstGeom>
+                  </pic:spPr>
+                </pic:pic>
+              </a:graphicData>
+            </a:graphic>
+          </wp:anchor>
+        </w:drawing>
+      </w:r>
+      <w:r>
+        <w:br w:type="page"/>
+      </w:r>
+    </w:p>
+    <w:p>
+      <w:pPr>
+        <w:pStyle w:val="Heading1"/>
+      </w:pPr>
+      <w:r>
+        <w:rPr>
+          <w:noProof/>
+        </w:rPr>
+        <w:lastRenderedPageBreak/>
+        <mc:AlternateContent>
+          <mc:Choice Requires="wps">
+            <w:drawing>
+              <wp:anchor distT="0" distB="0" distL="114300" distR="114300" simplePos="0" relativeHeight="251665408" behindDoc="1" locked="0" layoutInCell="1" allowOverlap="1" wp14:anchorId="41104CB7" wp14:editId="76F279A2">
+                <wp:simplePos x="0" y="0"/>
+                <wp:positionH relativeFrom="column">
+                  <wp:posOffset>3048000</wp:posOffset>
+                </wp:positionH>
+                <wp:positionV relativeFrom="paragraph">
+                  <wp:posOffset>3647440</wp:posOffset>
+                </wp:positionV>
+                <wp:extent cx="3001645" cy="635"/>
+                <wp:effectExtent l="0" t="0" r="0" b="0"/>
+                <wp:wrapTight wrapText="bothSides">
+                  <wp:wrapPolygon edited="0">
+                    <wp:start x="0" y="0"/>
+                    <wp:lineTo x="0" y="21600"/>
+                    <wp:lineTo x="21600" y="21600"/>
+                    <wp:lineTo x="21600" y="0"/>
+                  </wp:wrapPolygon>
+                </wp:wrapTight>
+                <wp:docPr id="4" name="Text Box 4"/>
+                <wp:cNvGraphicFramePr/>
+                <a:graphic xmlns:a="http://schemas.openxmlformats.org/drawingml/2006/main">
+                  <a:graphicData uri="http://schemas.microsoft.com/office/word/2010/wordprocessingShape">
+                    <wps:wsp>
+                      <wps:cNvSpPr txBox="1"/>
+                      <wps:spPr>
+                        <a:xfrm>
+                          <a:off x="0" y="0"/>
+                          <a:ext cx="3001645" cy="635"/>
+                        </a:xfrm>
+                        <a:prstGeom prst="rect">
+                          <a:avLst/>
+                        </a:prstGeom>
+                        <a:solidFill>
+                          <a:prstClr val="white"/>
+                        </a:solidFill>
+                        <a:ln>
+                          <a:noFill/>
+                        </a:ln>
+                      </wps:spPr>
+                      <wps:txbx>
+                        <w:txbxContent>
+                          <w:p>
+                            <w:pPr>
+                              <w:pStyle w:val="Caption"/>
+                              <w:rPr>
+                                <w:noProof/>
+                              </w:rPr>
+                            </w:pPr>
+                            <w:r>
+                              <w:t xml:space="preserve">Figure </w:t>
+                            </w:r>
+                            <w:r>
+                              <w:t>11</w:t>
+                            </w:r>
+                            <w:r>
+                              <w:t>: the soldier agent has spotted a fugitive wandering about, and is now following a path towards it.</w:t>
+                            </w:r>
+                          </w:p>
+                        </w:txbxContent>
+                      </wps:txbx>
+                      <wps:bodyPr rot="0" spcFirstLastPara="0" vertOverflow="overflow" horzOverflow="overflow" vert="horz" wrap="square" lIns="0" tIns="0" rIns="0" bIns="0" numCol="1" spcCol="0" rtlCol="0" fromWordArt="0" anchor="t" anchorCtr="0" forceAA="0" compatLnSpc="1">
+                        <a:prstTxWarp prst="textNoShape">
+                          <a:avLst/>
+                        </a:prstTxWarp>
+                        <a:spAutoFit/>
+                      </wps:bodyPr>
+                    </wps:wsp>
+                  </a:graphicData>
+                </a:graphic>
+              </wp:anchor>
+            </w:drawing>
+          </mc:Choice>
+          <mc:Fallback>
+            <w:pict>
+              <v:shape w14:anchorId="41104CB7" id="Text Box 4" o:spid="_x0000_s1035" type="#_x0000_t202" style="position:absolute;left:0;text-align:left;margin-left:240pt;margin-top:287.2pt;width:236.35pt;height:.05pt;z-index:-251651072;visibility:visible;mso-wrap-style:square;mso-wrap-distance-left:9pt;mso-wrap-distance-top:0;mso-wrap-distance-right:9pt;mso-wrap-distance-bottom:0;mso-position-horizontal:absolute;mso-position-horizontal-relative:text;mso-position-vertical:absolute;mso-position-vertical-relative:text;v-text-anchor:top" o:gfxdata="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" stroked="f">
+                <v:textbox style="mso-fit-shape-to-text:t" inset="0,0,0,0">
+                  <w:txbxContent>
+                    <w:p>
+                      <w:pPr>
+                        <w:pStyle w:val="Caption"/>
+                        <w:rPr>
+                          <w:noProof/>
+                        </w:rPr>
+                      </w:pPr>
+                      <w:r>
+                        <w:t xml:space="preserve">Figure </w:t>
+                      </w:r>
+                      <w:r>
+                        <w:t>11</w:t>
+                      </w:r>
+                      <w:r>
+                        <w:t>: the soldier agent has spotted a fugitive wandering about, and is now following a path towards it.</w:t>
+                      </w:r>
+                    </w:p>
+                  </w:txbxContent>
+                </v:textbox>
+                <w10:wrap type="tight"/>
+              </v:shape>
+            </w:pict>
+          </mc:Fallback>
+        </mc:AlternateContent>
+      </w:r>
+      <w:r>
+        <w:rPr>
+          <w:noProof/>
+        </w:rPr>
+        <w:drawing>
+          <wp:anchor distT="0" distB="0" distL="114300" distR="114300" simplePos="0" relativeHeight="251661312" behindDoc="0" locked="0" layoutInCell="1" allowOverlap="1" wp14:anchorId="4704BF0B" wp14:editId="6D6EADD4">
+            <wp:simplePos x="0" y="0"/>
+            <wp:positionH relativeFrom="column">
+              <wp:posOffset>3048000</wp:posOffset>
+            </wp:positionH>
+            <wp:positionV relativeFrom="paragraph">
+              <wp:posOffset>408940</wp:posOffset>
+            </wp:positionV>
+            <wp:extent cx="3001645" cy="3181350"/>
+            <wp:effectExtent l="0" t="0" r="8255" b="0"/>
+            <wp:wrapTight wrapText="bothSides">
+              <wp:wrapPolygon edited="0">
+                <wp:start x="0" y="0"/>
+                <wp:lineTo x="0" y="21471"/>
+                <wp:lineTo x="21522" y="21471"/>
+                <wp:lineTo x="21522" y="0"/>
+                <wp:lineTo x="0" y="0"/>
+              </wp:wrapPolygon>
+            </wp:wrapTight>
+            <wp:docPr id="2" name="Picture 2"/>
+            <wp:cNvGraphicFramePr>
+              <a:graphicFrameLocks xmlns:a="http://schemas.openxmlformats.org/drawingml/2006/main" noChangeAspect="1"/>
+            </wp:cNvGraphicFramePr>
+            <a:graphic xmlns:a="http://schemas.openxmlformats.org/drawingml/2006/main">
+              <a:graphicData uri="http://schemas.openxmlformats.org/drawingml/2006/picture">
+                <pic:pic xmlns:pic="http://schemas.openxmlformats.org/drawingml/2006/picture">
+                  <pic:nvPicPr>
+                    <pic:cNvPr id="1" name=""/>
+                    <pic:cNvPicPr/>
+                  </pic:nvPicPr>
+                  <pic:blipFill>
+                    <a:blip r:embed="rId17"/>
+                    <a:stretch>
+                      <a:fillRect/>
+                    </a:stretch>
+                  </pic:blipFill>
+                  <pic:spPr>
+                    <a:xfrm>
+                      <a:off x="0" y="0"/>
+                      <a:ext cx="3001645" cy="3181350"/>
+                    </a:xfrm>
+                    <a:prstGeom prst="rect">
+                      <a:avLst/>
+                    </a:prstGeom>
+                  </pic:spPr>
+                </pic:pic>
+              </a:graphicData>
+            </a:graphic>
+            <wp14:sizeRelH relativeFrom="margin">
+              <wp14:pctWidth>0</wp14:pctWidth>
+            </wp14:sizeRelH>
+            <wp14:sizeRelV relativeFrom="margin">
+              <wp14:pctHeight>0</wp14:pctHeight>
+            </wp14:sizeRelV>
+          </wp:anchor>
+        </w:drawing>
+      </w:r>
+      <w:r>
+        <w:rPr>
+          <w:noProof/>
+        </w:rPr>
+        <mc:AlternateContent>
+          <mc:Choice Requires="wps">
+            <w:drawing>
+              <wp:anchor distT="0" distB="0" distL="114300" distR="114300" simplePos="0" relativeHeight="251663360" behindDoc="1" locked="0" layoutInCell="1" allowOverlap="1" wp14:anchorId="3D35E33C" wp14:editId="1BE158C5">
+                <wp:simplePos x="0" y="0"/>
+                <wp:positionH relativeFrom="column">
+                  <wp:posOffset>-209550</wp:posOffset>
+                </wp:positionH>
+                <wp:positionV relativeFrom="paragraph">
+                  <wp:posOffset>3647440</wp:posOffset>
+                </wp:positionV>
+                <wp:extent cx="3001645" cy="635"/>
+                <wp:effectExtent l="0" t="0" r="0" b="0"/>
+                <wp:wrapTight wrapText="bothSides">
+                  <wp:wrapPolygon edited="0">
+                    <wp:start x="0" y="0"/>
+                    <wp:lineTo x="0" y="21600"/>
+                    <wp:lineTo x="21600" y="21600"/>
+                    <wp:lineTo x="21600" y="0"/>
+                  </wp:wrapPolygon>
+                </wp:wrapTight>
+                <wp:docPr id="3" name="Text Box 3"/>
+                <wp:cNvGraphicFramePr/>
+                <a:graphic xmlns:a="http://schemas.openxmlformats.org/drawingml/2006/main">
+                  <a:graphicData uri="http://schemas.microsoft.com/office/word/2010/wordprocessingShape">
+                    <wps:wsp>
+                      <wps:cNvSpPr txBox="1"/>
+                      <wps:spPr>
+                        <a:xfrm>
+                          <a:off x="0" y="0"/>
+                          <a:ext cx="3001645" cy="635"/>
+                        </a:xfrm>
+                        <a:prstGeom prst="rect">
+                          <a:avLst/>
+                        </a:prstGeom>
+                        <a:solidFill>
+                          <a:prstClr val="white"/>
+                        </a:solidFill>
+                        <a:ln>
+                          <a:noFill/>
+                        </a:ln>
+                      </wps:spPr>
+                      <wps:txbx>
+                        <w:txbxContent>
+                          <w:p>
+                            <w:pPr>
+                              <w:pStyle w:val="Caption"/>
+                              <w:rPr>
+                                <w:noProof/>
+                              </w:rPr>
+                            </w:pPr>
+                            <w:r>
+                              <w:t xml:space="preserve">Figure </w:t>
+                            </w:r>
+                            <w:r>
+                              <w:t>10</w:t>
+                            </w:r>
+                            <w:r>
+                              <w:t>: all agents wandering about, minding their own business.</w:t>
+                            </w:r>
+                          </w:p>
+                        </w:txbxContent>
+                      </wps:txbx>
+                      <wps:bodyPr rot="0" spcFirstLastPara="0" vertOverflow="overflow" horzOverflow="overflow" vert="horz" wrap="square" lIns="0" tIns="0" rIns="0" bIns="0" numCol="1" spcCol="0" rtlCol="0" fromWordArt="0" anchor="t" anchorCtr="0" forceAA="0" compatLnSpc="1">
+                        <a:prstTxWarp prst="textNoShape">
+                          <a:avLst/>
+                        </a:prstTxWarp>
+                        <a:spAutoFit/>
+                      </wps:bodyPr>
+                    </wps:wsp>
+                  </a:graphicData>
+                </a:graphic>
+              </wp:anchor>
+            </w:drawing>
+          </mc:Choice>
+          <mc:Fallback>
+            <w:pict>
+              <v:shape w14:anchorId="3D35E33C" id="Text Box 3" o:spid="_x0000_s1036" type="#_x0000_t202" style="position:absolute;left:0;text-align:left;margin-left:-16.5pt;margin-top:287.2pt;width:236.35pt;height:.05pt;z-index:-251653120;visibility:visible;mso-wrap-style:square;mso-wrap-distance-left:9pt;mso-wrap-distance-top:0;mso-wrap-distance-right:9pt;mso-wrap-distance-bottom:0;mso-position-horizontal:absolute;mso-position-horizontal-relative:text;mso-position-vertical:absolute;mso-position-vertical-relative:text;v-text-anchor:top" o:gfxdata="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" stroked="f">
+                <v:textbox style="mso-fit-shape-to-text:t" inset="0,0,0,0">
+                  <w:txbxContent>
+                    <w:p>
+                      <w:pPr>
+                        <w:pStyle w:val="Caption"/>
+                        <w:rPr>
+                          <w:noProof/>
+                        </w:rPr>
+                      </w:pPr>
+                      <w:r>
+                        <w:t xml:space="preserve">Figure </w:t>
+                      </w:r>
+                      <w:r>
+                        <w:t>10</w:t>
+                      </w:r>
+                      <w:r>
+                        <w:t>: all agents wandering about, minding their own business.</w:t>
+                      </w:r>
+                    </w:p>
+                  </w:txbxContent>
+                </v:textbox>
+                <w10:wrap type="tight"/>
+              </v:shape>
+            </w:pict>
+          </mc:Fallback>
+        </mc:AlternateContent>
+      </w:r>
+      <w:r>
+        <w:rPr>
+          <w:noProof/>
+        </w:rPr>
+        <w:drawing>
+          <wp:anchor distT="0" distB="0" distL="114300" distR="114300" simplePos="0" relativeHeight="251659264" behindDoc="0" locked="0" layoutInCell="1" allowOverlap="1" wp14:anchorId="05E27B3B" wp14:editId="4E2B67CE">
+            <wp:simplePos x="0" y="0"/>
+            <wp:positionH relativeFrom="column">
+              <wp:posOffset>-209550</wp:posOffset>
+            </wp:positionH>
+            <wp:positionV relativeFrom="paragraph">
+              <wp:posOffset>408940</wp:posOffset>
+            </wp:positionV>
+            <wp:extent cx="3001645" cy="3181350"/>
+            <wp:effectExtent l="0" t="0" r="8255" b="0"/>
+            <wp:wrapTight wrapText="bothSides">
+              <wp:wrapPolygon edited="0">
+                <wp:start x="0" y="0"/>
+                <wp:lineTo x="0" y="21471"/>
+                <wp:lineTo x="21522" y="21471"/>
+                <wp:lineTo x="21522" y="0"/>
+                <wp:lineTo x="0" y="0"/>
+              </wp:wrapPolygon>
+            </wp:wrapTight>
+            <wp:docPr id="1" name="Picture 1"/>
+            <wp:cNvGraphicFramePr>
+              <a:graphicFrameLocks xmlns:a="http://schemas.openxmlformats.org/drawingml/2006/main" noChangeAspect="1"/>
+            </wp:cNvGraphicFramePr>
+            <a:graphic xmlns:a="http://schemas.openxmlformats.org/drawingml/2006/main">
+              <a:graphicData uri="http://schemas.openxmlformats.org/drawingml/2006/picture">
+                <pic:pic xmlns:pic="http://schemas.openxmlformats.org/drawingml/2006/picture">
+                  <pic:nvPicPr>
+                    <pic:cNvPr id="1" name=""/>
+                    <pic:cNvPicPr/>
+                  </pic:nvPicPr>
+                  <pic:blipFill>
+                    <a:blip r:embed="rId18"/>
+                    <a:stretch>
+                      <a:fillRect/>
+                    </a:stretch>
+                  </pic:blipFill>
+                  <pic:spPr>
+                    <a:xfrm>
+                      <a:off x="0" y="0"/>
+                      <a:ext cx="3001645" cy="3181350"/>
+                    </a:xfrm>
+                    <a:prstGeom prst="rect">
+                      <a:avLst/>
+                    </a:prstGeom>
+                  </pic:spPr>
+                </pic:pic>
+              </a:graphicData>
+            </a:graphic>
+            <wp14:sizeRelH relativeFrom="margin">
+              <wp14:pctWidth>0</wp14:pctWidth>
+            </wp14:sizeRelH>
+            <wp14:sizeRelV relativeFrom="margin">
+              <wp14:pctHeight>0</wp14:pctHeight>
+            </wp14:sizeRelV>
+          </wp:anchor>
+        </w:drawing>
+      </w:r>
+      <w:r>
+        <w:t>In-</w:t>
+      </w:r>
+      <w:r>
+        <w:t>Simulation</w:t>
+      </w:r>
+      <w:r>
+        <w:t xml:space="preserve"> Screenshot</w:t>
+      </w:r>
+      <w:r>
+        <w:t>s</w:t>
+      </w:r>
+    </w:p>
+    <w:p>
+      <w:r>
+        <w:br w:type="page"/>
+      </w:r>
+    </w:p>
+    <w:p>
+      <w:pPr>
+        <w:pStyle w:val="Heading1"/>
+      </w:pPr>
+      <w:r>
+        <w:lastRenderedPageBreak/>
+        <w:t xml:space="preserve">What </w:t>
+      </w:r>
+      <w:r>
+        <w:t>I</w:t>
+      </w:r>
+      <w:r>
+        <w:t xml:space="preserve"> Found Out</w:t>
       </w:r>
     </w:p>
     <w:p>
@@ -540,10 +3393,67 @@
         </w:numPr>
       </w:pPr>
       <w:r>
-        <w:t>6: mouse clicks now move the target position.</w:t>
-      </w:r>
-      <w:r>
-        <w:t xml:space="preserve"> </w:t>
+        <w:t xml:space="preserve">When using boxes, </w:t>
+      </w:r>
+      <w:r>
+        <w:t>I either had</w:t>
+      </w:r>
+      <w:r>
+        <w:t xml:space="preserve"> to scale boxes to be 1:1 upon resizing the window and </w:t>
+      </w:r>
+      <w:r>
+        <w:t>to all fit within the</w:t>
+      </w:r>
+      <w:r>
+        <w:t xml:space="preserve"> window, or </w:t>
+      </w:r>
+      <w:r>
+        <w:t>I had</w:t>
+      </w:r>
+      <w:r>
+        <w:t xml:space="preserve"> to scale everything separately for x and y axes where possible, and fudge it as best </w:t>
+      </w:r>
+      <w:r>
+        <w:t>as I could</w:t>
+      </w:r>
+      <w:r>
+        <w:t xml:space="preserve"> when </w:t>
+      </w:r>
+      <w:r>
+        <w:t>using</w:t>
+      </w:r>
+      <w:r>
+        <w:t xml:space="preserve"> something like a circle </w:t>
+      </w:r>
+      <w:r>
+        <w:t>where</w:t>
+      </w:r>
+      <w:r>
+        <w:t xml:space="preserve"> you can’t scale</w:t>
+      </w:r>
+      <w:r>
+        <w:t xml:space="preserve"> it on the</w:t>
+      </w:r>
+      <w:r>
+        <w:t xml:space="preserve"> x and y axes separately. The first </w:t>
+      </w:r>
+      <w:r>
+        <w:t>was</w:t>
+      </w:r>
+      <w:r>
+        <w:t xml:space="preserve"> the ideal scenario, but things went weird when I tried scaling the boxes, so instead</w:t>
+      </w:r>
+      <w:r>
+        <w:t xml:space="preserve"> I ended up</w:t>
+      </w:r>
+      <w:r>
+        <w:t xml:space="preserve"> scal</w:t>
+      </w:r>
+      <w:r>
+        <w:t>ing</w:t>
+      </w:r>
+      <w:r>
+        <w:t xml:space="preserve"> everything else on the x and y axes, fudging it where necessary.</w:t>
       </w:r>
     </w:p>
     <w:p>
@@ -555,263 +3465,22 @@
         </w:numPr>
       </w:pPr>
       <w:r>
-        <w:t>M: scroll forward through the list of search algorithms.</w:t>
-      </w:r>
-    </w:p>
-    <w:p>
-      <w:pPr>
-        <w:pStyle w:val="ListParagraph"/>
-        <w:numPr>
-          <w:ilvl w:val="0"/>
-          <w:numId w:val="1"/>
-        </w:numPr>
-      </w:pPr>
-      <w:r>
-        <w:t>N: scroll backwards through the list of search algorithms.</w:t>
-      </w:r>
-    </w:p>
-    <w:p>
-      <w:pPr>
-        <w:pStyle w:val="ListParagraph"/>
-        <w:numPr>
-          <w:ilvl w:val="0"/>
-          <w:numId w:val="1"/>
-        </w:numPr>
-      </w:pPr>
-      <w:r>
-        <w:t>Space: plan a path using the current search mode.</w:t>
-      </w:r>
-    </w:p>
-    <w:p>
-      <w:pPr>
-        <w:pStyle w:val="ListParagraph"/>
-        <w:numPr>
-          <w:ilvl w:val="0"/>
-          <w:numId w:val="1"/>
-        </w:numPr>
-      </w:pPr>
-      <w:r>
-        <w:t>B: alternate thickness of box lines.</w:t>
-      </w:r>
-    </w:p>
-    <w:p>
-      <w:pPr>
-        <w:pStyle w:val="ListParagraph"/>
-        <w:numPr>
-          <w:ilvl w:val="0"/>
-          <w:numId w:val="1"/>
-        </w:numPr>
-      </w:pPr>
-      <w:r>
-        <w:t>C: toggles markers of the centre of boxes.</w:t>
-      </w:r>
-    </w:p>
-    <w:p>
-      <w:pPr>
-        <w:pStyle w:val="ListParagraph"/>
-        <w:numPr>
-          <w:ilvl w:val="0"/>
-          <w:numId w:val="1"/>
-        </w:numPr>
-      </w:pPr>
-      <w:r>
-        <w:t>E: toggles displaying of movement network edges.</w:t>
-      </w:r>
-    </w:p>
-    <w:p>
-      <w:pPr>
-        <w:pStyle w:val="ListParagraph"/>
-        <w:numPr>
-          <w:ilvl w:val="0"/>
-          <w:numId w:val="1"/>
-        </w:numPr>
-      </w:pPr>
-      <w:r>
-        <w:t>L: toggles box labels.</w:t>
-      </w:r>
-    </w:p>
-    <w:p>
-      <w:pPr>
-        <w:pStyle w:val="ListParagraph"/>
-        <w:numPr>
-          <w:ilvl w:val="0"/>
-          <w:numId w:val="1"/>
-        </w:numPr>
-      </w:pPr>
-      <w:r>
-        <w:t>O</w:t>
-      </w:r>
-      <w:r>
-        <w:t>: toggles highlighting of</w:t>
-      </w:r>
-      <w:r>
-        <w:t xml:space="preserve"> agents’</w:t>
-      </w:r>
-      <w:r>
-        <w:t xml:space="preserve"> optimal path</w:t>
-      </w:r>
-      <w:r>
-        <w:t>s</w:t>
-      </w:r>
-      <w:r>
-        <w:t xml:space="preserve"> in red.</w:t>
-      </w:r>
-    </w:p>
-    <w:p>
-      <w:pPr>
-        <w:pStyle w:val="ListParagraph"/>
-        <w:numPr>
-          <w:ilvl w:val="0"/>
-          <w:numId w:val="1"/>
-        </w:numPr>
-      </w:pPr>
-      <w:r>
-        <w:t>P: (un)pause the simulation</w:t>
-      </w:r>
-    </w:p>
-    <w:p>
-      <w:pPr>
-        <w:pStyle w:val="ListParagraph"/>
-        <w:numPr>
-          <w:ilvl w:val="0"/>
-          <w:numId w:val="1"/>
-        </w:numPr>
-      </w:pPr>
-      <w:r>
-        <w:t xml:space="preserve">R: randomise the position of the </w:t>
-      </w:r>
-      <w:r>
-        <w:t>target</w:t>
-      </w:r>
-      <w:r>
-        <w:t>(s).</w:t>
-      </w:r>
-    </w:p>
-    <w:p>
-      <w:pPr>
-        <w:pStyle w:val="ListParagraph"/>
-        <w:numPr>
-          <w:ilvl w:val="0"/>
-          <w:numId w:val="1"/>
-        </w:numPr>
-      </w:pPr>
-      <w:r>
-        <w:t>T: toggles display of graph options that were considered but did not end up being the optimal path.</w:t>
-      </w:r>
-    </w:p>
-    <w:p>
-      <w:pPr>
-        <w:pStyle w:val="ListParagraph"/>
-        <w:numPr>
-          <w:ilvl w:val="0"/>
-          <w:numId w:val="1"/>
-        </w:numPr>
-      </w:pPr>
-      <w:r>
-        <w:t>U: toggles circle markers of boxes considered during the search.</w:t>
-      </w:r>
-    </w:p>
-    <w:p>
-      <w:pPr>
-        <w:pStyle w:val="ListParagraph"/>
-        <w:numPr>
-          <w:ilvl w:val="0"/>
-          <w:numId w:val="1"/>
-        </w:numPr>
-      </w:pPr>
-      <w:r>
-        <w:br w:type="page"/>
-      </w:r>
-    </w:p>
-    <w:p>
-      <w:pPr>
-        <w:pStyle w:val="Heading1"/>
-      </w:pPr>
-      <w:r>
-        <w:lastRenderedPageBreak/>
-        <w:t>Code Snippets</w:t>
-      </w:r>
-    </w:p>
-    <w:p>
-      <w:pPr>
-        <w:rPr>
-          <w:noProof/>
-        </w:rPr>
-      </w:pPr>
-      <w:r>
-        <w:rPr>
-          <w:noProof/>
-        </w:rPr>
-        <w:t xml:space="preserve">  </w:t>
-      </w:r>
-    </w:p>
-    <w:p>
-      <w:pPr>
-        <w:rPr>
-          <w:noProof/>
-        </w:rPr>
-      </w:pPr>
-    </w:p>
-    <w:p/>
-    <w:p>
-      <w:pPr>
-        <w:pStyle w:val="Heading1"/>
-      </w:pPr>
-      <w:r>
-        <w:t>In-</w:t>
-      </w:r>
-      <w:r>
-        <w:t>Simulation</w:t>
-      </w:r>
-      <w:r>
-        <w:t xml:space="preserve"> Screenshot</w:t>
-      </w:r>
-      <w:r>
-        <w:t>s</w:t>
-      </w:r>
-    </w:p>
-    <w:p>
-      <w:r>
-        <w:br w:type="page"/>
-      </w:r>
-    </w:p>
-    <w:p/>
-    <w:p>
-      <w:pPr>
-        <w:pStyle w:val="Heading1"/>
-      </w:pPr>
-      <w:r>
-        <w:t xml:space="preserve">What </w:t>
-      </w:r>
-      <w:r>
-        <w:t>I</w:t>
-      </w:r>
-      <w:r>
-        <w:t xml:space="preserve"> Found Out</w:t>
-      </w:r>
-    </w:p>
-    <w:p>
-      <w:pPr>
-        <w:pStyle w:val="ListParagraph"/>
-        <w:numPr>
-          <w:ilvl w:val="0"/>
-          <w:numId w:val="1"/>
-        </w:numPr>
-      </w:pPr>
-      <w:r>
-        <w:t>When using boxes, either got to scale boxes to be 1:1 upon resizing the window and everything needs to fit in the window, or got to scale everything separately for x and y axes where possible, and fudge it as best you can when it’s something like a circle and you can’t scale x and y axes separately. The first is the ideal scenario, but things went weird when I tried scaling the boxes, so instead scaled everything else on the x and y axes, fudging it where necessary.</w:t>
-      </w:r>
-    </w:p>
-    <w:p>
-      <w:pPr>
-        <w:pStyle w:val="ListParagraph"/>
-        <w:numPr>
-          <w:ilvl w:val="0"/>
-          <w:numId w:val="1"/>
-        </w:numPr>
-      </w:pPr>
-      <w:r>
-        <w:t>Number of different considerations to account for when moving using a path rather than straight to a target, such as:</w:t>
+        <w:t>I had several</w:t>
+      </w:r>
+      <w:r>
+        <w:t xml:space="preserve"> considerations to account for when </w:t>
+      </w:r>
+      <w:r>
+        <w:t>having agents move</w:t>
+      </w:r>
+      <w:r>
+        <w:t xml:space="preserve"> using a path rather than </w:t>
+      </w:r>
+      <w:r>
+        <w:t>using the earlier force-based model</w:t>
+      </w:r>
+      <w:r>
+        <w:t>, such as:</w:t>
       </w:r>
     </w:p>
     <w:p>
@@ -823,7 +3492,16 @@
         </w:numPr>
       </w:pPr>
       <w:r>
-        <w:t>What to do when you’re in the same box as the target, but the target you’re pursuing is not at the same coordinates as the centre of the box.</w:t>
+        <w:t>Making the soldier pursue the target directly when they were in the same box</w:t>
+      </w:r>
+      <w:r>
+        <w:t xml:space="preserve"> as the target, but the target </w:t>
+      </w:r>
+      <w:r>
+        <w:t>wasn’t</w:t>
+      </w:r>
+      <w:r>
+        <w:t xml:space="preserve"> at the same coordinates as the centre of the box.</w:t>
       </w:r>
     </w:p>
     <w:p>
@@ -837,13 +3515,58 @@
       <w:r>
         <w:t xml:space="preserve">When not using force-based, heading and side cannot derive from velocity, as velocity isn’t being used; </w:t>
       </w:r>
-      <w:proofErr w:type="spellStart"/>
-      <w:r>
-        <w:t>gotta</w:t>
-      </w:r>
-      <w:proofErr w:type="spellEnd"/>
-      <w:r>
-        <w:t xml:space="preserve"> derive from the vector to the current target instead. Looks jerkier, could probably get it smoother, wasn’t strictly necessary for this task, so left it.</w:t>
+      <w:r>
+        <w:t>I had to</w:t>
+      </w:r>
+      <w:r>
+        <w:t xml:space="preserve"> derive</w:t>
+      </w:r>
+      <w:r>
+        <w:t xml:space="preserve"> them</w:t>
+      </w:r>
+      <w:r>
+        <w:t xml:space="preserve"> from the vector to the current target instead. </w:t>
+      </w:r>
+      <w:r>
+        <w:t>It looked a little</w:t>
+      </w:r>
+      <w:r>
+        <w:t xml:space="preserve"> jerkier</w:t>
+      </w:r>
+      <w:r>
+        <w:t xml:space="preserve"> and</w:t>
+      </w:r>
+      <w:r>
+        <w:t xml:space="preserve"> could probably </w:t>
+      </w:r>
+      <w:r>
+        <w:t>be made</w:t>
+      </w:r>
+      <w:r>
+        <w:t xml:space="preserve"> smoother, </w:t>
+      </w:r>
+      <w:r>
+        <w:t xml:space="preserve">but that </w:t>
+      </w:r>
+      <w:r>
+        <w:t xml:space="preserve">wasn’t strictly </w:t>
+      </w:r>
+      <w:bookmarkStart w:id="0" w:name="_GoBack"/>
+      <w:bookmarkEnd w:id="0"/>
+      <w:r>
+        <w:t xml:space="preserve">necessary for this task, so </w:t>
+      </w:r>
+      <w:r>
+        <w:t xml:space="preserve">I </w:t>
+      </w:r>
+      <w:r>
+        <w:t>left it</w:t>
+      </w:r>
+      <w:r>
+        <w:t xml:space="preserve"> alone</w:t>
+      </w:r>
+      <w:r>
+        <w:t>.</w:t>
       </w:r>
     </w:p>
     <w:sectPr>
@@ -1974,7 +4697,7 @@
 </file>
 
 <file path=customXml/itemProps1.xml><?xml version="1.0" encoding="utf-8"?>
-<ds:datastoreItem xmlns:ds="http://schemas.openxmlformats.org/officeDocument/2006/customXml" ds:itemID="{3AE8ECB7-4ABA-494D-9848-C15DC4832287}">
+<ds:datastoreItem xmlns:ds="http://schemas.openxmlformats.org/officeDocument/2006/customXml" ds:itemID="{0E7548DB-CC56-49DE-A2B9-12375B1DEA40}">
   <ds:schemaRefs>
     <ds:schemaRef ds:uri="http://schemas.openxmlformats.org/officeDocument/2006/bibliography"/>
   </ds:schemaRefs>

</xml_diff>